<commit_message>
added sources and fixes
</commit_message>
<xml_diff>
--- a/Measuring Software Engineering Report.docx
+++ b/Measuring Software Engineering Report.docx
@@ -34,13 +34,1478 @@
         <w:t>Tomasz Bogun 19335070</w:t>
       </w:r>
     </w:p>
+    <w:sdt>
+      <w:sdtPr>
+        <w:id w:val="-1062010114"/>
+        <w:docPartObj>
+          <w:docPartGallery w:val="Table of Contents"/>
+          <w:docPartUnique/>
+        </w:docPartObj>
+      </w:sdtPr>
+      <w:sdtEndPr>
+        <w:rPr>
+          <w:rFonts w:asciiTheme="minorHAnsi" w:eastAsiaTheme="minorHAnsi" w:hAnsiTheme="minorHAnsi" w:cstheme="minorBidi"/>
+          <w:b/>
+          <w:bCs/>
+          <w:noProof/>
+          <w:color w:val="auto"/>
+          <w:sz w:val="22"/>
+          <w:szCs w:val="22"/>
+          <w:lang w:val="en-IE"/>
+        </w:rPr>
+      </w:sdtEndPr>
+      <w:sdtContent>
+        <w:p>
+          <w:pPr>
+            <w:pStyle w:val="TOCHeading"/>
+          </w:pPr>
+          <w:r>
+            <w:t>Contents</w:t>
+          </w:r>
+        </w:p>
+        <w:p>
+          <w:pPr>
+            <w:pStyle w:val="TOC1"/>
+            <w:tabs>
+              <w:tab w:val="right" w:leader="dot" w:pos="9016"/>
+            </w:tabs>
+            <w:rPr>
+              <w:rFonts w:eastAsiaTheme="minorEastAsia"/>
+              <w:noProof/>
+              <w:lang w:eastAsia="en-IE"/>
+            </w:rPr>
+          </w:pPr>
+          <w:r>
+            <w:fldChar w:fldCharType="begin"/>
+          </w:r>
+          <w:r>
+            <w:instrText xml:space="preserve"> TOC \o "1-3" \h \z \u </w:instrText>
+          </w:r>
+          <w:r>
+            <w:fldChar w:fldCharType="separate"/>
+          </w:r>
+          <w:hyperlink w:anchor="_Toc89360724" w:history="1">
+            <w:r>
+              <w:rPr>
+                <w:rStyle w:val="Hyperlink"/>
+                <w:noProof/>
+              </w:rPr>
+              <w:t>Introduction</w:t>
+            </w:r>
+            <w:r>
+              <w:rPr>
+                <w:noProof/>
+                <w:webHidden/>
+              </w:rPr>
+              <w:tab/>
+            </w:r>
+            <w:r>
+              <w:rPr>
+                <w:noProof/>
+                <w:webHidden/>
+              </w:rPr>
+              <w:fldChar w:fldCharType="begin"/>
+            </w:r>
+            <w:r>
+              <w:rPr>
+                <w:noProof/>
+                <w:webHidden/>
+              </w:rPr>
+              <w:instrText xml:space="preserve"> PAGEREF _Toc89360724 \h </w:instrText>
+            </w:r>
+            <w:r>
+              <w:rPr>
+                <w:noProof/>
+                <w:webHidden/>
+              </w:rPr>
+            </w:r>
+            <w:r>
+              <w:rPr>
+                <w:noProof/>
+                <w:webHidden/>
+              </w:rPr>
+              <w:fldChar w:fldCharType="separate"/>
+            </w:r>
+            <w:r>
+              <w:rPr>
+                <w:noProof/>
+                <w:webHidden/>
+              </w:rPr>
+              <w:t>1</w:t>
+            </w:r>
+            <w:r>
+              <w:rPr>
+                <w:noProof/>
+                <w:webHidden/>
+              </w:rPr>
+              <w:fldChar w:fldCharType="end"/>
+            </w:r>
+          </w:hyperlink>
+        </w:p>
+        <w:p>
+          <w:pPr>
+            <w:pStyle w:val="TOC1"/>
+            <w:tabs>
+              <w:tab w:val="right" w:leader="dot" w:pos="9016"/>
+            </w:tabs>
+            <w:rPr>
+              <w:rFonts w:eastAsiaTheme="minorEastAsia"/>
+              <w:noProof/>
+              <w:lang w:eastAsia="en-IE"/>
+            </w:rPr>
+          </w:pPr>
+          <w:hyperlink w:anchor="_Toc89360725" w:history="1">
+            <w:r>
+              <w:rPr>
+                <w:rStyle w:val="Hyperlink"/>
+                <w:noProof/>
+              </w:rPr>
+              <w:t>1.Measurable Data</w:t>
+            </w:r>
+            <w:r>
+              <w:rPr>
+                <w:noProof/>
+                <w:webHidden/>
+              </w:rPr>
+              <w:tab/>
+            </w:r>
+            <w:r>
+              <w:rPr>
+                <w:noProof/>
+                <w:webHidden/>
+              </w:rPr>
+              <w:fldChar w:fldCharType="begin"/>
+            </w:r>
+            <w:r>
+              <w:rPr>
+                <w:noProof/>
+                <w:webHidden/>
+              </w:rPr>
+              <w:instrText xml:space="preserve"> PAGEREF _Toc89360725 \h </w:instrText>
+            </w:r>
+            <w:r>
+              <w:rPr>
+                <w:noProof/>
+                <w:webHidden/>
+              </w:rPr>
+            </w:r>
+            <w:r>
+              <w:rPr>
+                <w:noProof/>
+                <w:webHidden/>
+              </w:rPr>
+              <w:fldChar w:fldCharType="separate"/>
+            </w:r>
+            <w:r>
+              <w:rPr>
+                <w:noProof/>
+                <w:webHidden/>
+              </w:rPr>
+              <w:t>2</w:t>
+            </w:r>
+            <w:r>
+              <w:rPr>
+                <w:noProof/>
+                <w:webHidden/>
+              </w:rPr>
+              <w:fldChar w:fldCharType="end"/>
+            </w:r>
+          </w:hyperlink>
+        </w:p>
+        <w:p>
+          <w:pPr>
+            <w:pStyle w:val="TOC1"/>
+            <w:tabs>
+              <w:tab w:val="right" w:leader="dot" w:pos="9016"/>
+            </w:tabs>
+            <w:rPr>
+              <w:rFonts w:eastAsiaTheme="minorEastAsia"/>
+              <w:noProof/>
+              <w:lang w:eastAsia="en-IE"/>
+            </w:rPr>
+          </w:pPr>
+          <w:hyperlink w:anchor="_Toc89360726" w:history="1">
+            <w:r>
+              <w:rPr>
+                <w:rStyle w:val="Hyperlink"/>
+                <w:noProof/>
+              </w:rPr>
+              <w:t>1.1. Lines of Code</w:t>
+            </w:r>
+            <w:r>
+              <w:rPr>
+                <w:noProof/>
+                <w:webHidden/>
+              </w:rPr>
+              <w:tab/>
+            </w:r>
+            <w:r>
+              <w:rPr>
+                <w:noProof/>
+                <w:webHidden/>
+              </w:rPr>
+              <w:fldChar w:fldCharType="begin"/>
+            </w:r>
+            <w:r>
+              <w:rPr>
+                <w:noProof/>
+                <w:webHidden/>
+              </w:rPr>
+              <w:instrText xml:space="preserve"> PAGEREF _Toc89360726 \h </w:instrText>
+            </w:r>
+            <w:r>
+              <w:rPr>
+                <w:noProof/>
+                <w:webHidden/>
+              </w:rPr>
+            </w:r>
+            <w:r>
+              <w:rPr>
+                <w:noProof/>
+                <w:webHidden/>
+              </w:rPr>
+              <w:fldChar w:fldCharType="separate"/>
+            </w:r>
+            <w:r>
+              <w:rPr>
+                <w:noProof/>
+                <w:webHidden/>
+              </w:rPr>
+              <w:t>2</w:t>
+            </w:r>
+            <w:r>
+              <w:rPr>
+                <w:noProof/>
+                <w:webHidden/>
+              </w:rPr>
+              <w:fldChar w:fldCharType="end"/>
+            </w:r>
+          </w:hyperlink>
+        </w:p>
+        <w:p>
+          <w:pPr>
+            <w:pStyle w:val="TOC1"/>
+            <w:tabs>
+              <w:tab w:val="right" w:leader="dot" w:pos="9016"/>
+            </w:tabs>
+            <w:rPr>
+              <w:rFonts w:eastAsiaTheme="minorEastAsia"/>
+              <w:noProof/>
+              <w:lang w:eastAsia="en-IE"/>
+            </w:rPr>
+          </w:pPr>
+          <w:hyperlink w:anchor="_Toc89360727" w:history="1">
+            <w:r>
+              <w:rPr>
+                <w:rStyle w:val="Hyperlink"/>
+                <w:noProof/>
+              </w:rPr>
+              <w:t>1.2. Comments and Documentation</w:t>
+            </w:r>
+            <w:r>
+              <w:rPr>
+                <w:noProof/>
+                <w:webHidden/>
+              </w:rPr>
+              <w:tab/>
+            </w:r>
+            <w:r>
+              <w:rPr>
+                <w:noProof/>
+                <w:webHidden/>
+              </w:rPr>
+              <w:fldChar w:fldCharType="begin"/>
+            </w:r>
+            <w:r>
+              <w:rPr>
+                <w:noProof/>
+                <w:webHidden/>
+              </w:rPr>
+              <w:instrText xml:space="preserve"> PAGEREF _Toc89360727 \h </w:instrText>
+            </w:r>
+            <w:r>
+              <w:rPr>
+                <w:noProof/>
+                <w:webHidden/>
+              </w:rPr>
+            </w:r>
+            <w:r>
+              <w:rPr>
+                <w:noProof/>
+                <w:webHidden/>
+              </w:rPr>
+              <w:fldChar w:fldCharType="separate"/>
+            </w:r>
+            <w:r>
+              <w:rPr>
+                <w:noProof/>
+                <w:webHidden/>
+              </w:rPr>
+              <w:t>2</w:t>
+            </w:r>
+            <w:r>
+              <w:rPr>
+                <w:noProof/>
+                <w:webHidden/>
+              </w:rPr>
+              <w:fldChar w:fldCharType="end"/>
+            </w:r>
+          </w:hyperlink>
+        </w:p>
+        <w:p>
+          <w:pPr>
+            <w:pStyle w:val="TOC1"/>
+            <w:tabs>
+              <w:tab w:val="right" w:leader="dot" w:pos="9016"/>
+            </w:tabs>
+            <w:rPr>
+              <w:rFonts w:eastAsiaTheme="minorEastAsia"/>
+              <w:noProof/>
+              <w:lang w:eastAsia="en-IE"/>
+            </w:rPr>
+          </w:pPr>
+          <w:hyperlink w:anchor="_Toc89360728" w:history="1">
+            <w:r>
+              <w:rPr>
+                <w:rStyle w:val="Hyperlink"/>
+                <w:noProof/>
+              </w:rPr>
+              <w:t>1.3. Efficiency</w:t>
+            </w:r>
+            <w:r>
+              <w:rPr>
+                <w:noProof/>
+                <w:webHidden/>
+              </w:rPr>
+              <w:tab/>
+            </w:r>
+            <w:r>
+              <w:rPr>
+                <w:noProof/>
+                <w:webHidden/>
+              </w:rPr>
+              <w:fldChar w:fldCharType="begin"/>
+            </w:r>
+            <w:r>
+              <w:rPr>
+                <w:noProof/>
+                <w:webHidden/>
+              </w:rPr>
+              <w:instrText xml:space="preserve"> PAGEREF _Toc89360728 \h </w:instrText>
+            </w:r>
+            <w:r>
+              <w:rPr>
+                <w:noProof/>
+                <w:webHidden/>
+              </w:rPr>
+            </w:r>
+            <w:r>
+              <w:rPr>
+                <w:noProof/>
+                <w:webHidden/>
+              </w:rPr>
+              <w:fldChar w:fldCharType="separate"/>
+            </w:r>
+            <w:r>
+              <w:rPr>
+                <w:noProof/>
+                <w:webHidden/>
+              </w:rPr>
+              <w:t>3</w:t>
+            </w:r>
+            <w:r>
+              <w:rPr>
+                <w:noProof/>
+                <w:webHidden/>
+              </w:rPr>
+              <w:fldChar w:fldCharType="end"/>
+            </w:r>
+          </w:hyperlink>
+        </w:p>
+        <w:p>
+          <w:pPr>
+            <w:pStyle w:val="TOC1"/>
+            <w:tabs>
+              <w:tab w:val="right" w:leader="dot" w:pos="9016"/>
+            </w:tabs>
+            <w:rPr>
+              <w:rFonts w:eastAsiaTheme="minorEastAsia"/>
+              <w:noProof/>
+              <w:lang w:eastAsia="en-IE"/>
+            </w:rPr>
+          </w:pPr>
+          <w:hyperlink w:anchor="_Toc89360729" w:history="1">
+            <w:r>
+              <w:rPr>
+                <w:rStyle w:val="Hyperlink"/>
+                <w:noProof/>
+              </w:rPr>
+              <w:t>1.4. Bugs and Errors</w:t>
+            </w:r>
+            <w:r>
+              <w:rPr>
+                <w:noProof/>
+                <w:webHidden/>
+              </w:rPr>
+              <w:tab/>
+            </w:r>
+            <w:r>
+              <w:rPr>
+                <w:noProof/>
+                <w:webHidden/>
+              </w:rPr>
+              <w:fldChar w:fldCharType="begin"/>
+            </w:r>
+            <w:r>
+              <w:rPr>
+                <w:noProof/>
+                <w:webHidden/>
+              </w:rPr>
+              <w:instrText xml:space="preserve"> PAGEREF _Toc89360729 \h </w:instrText>
+            </w:r>
+            <w:r>
+              <w:rPr>
+                <w:noProof/>
+                <w:webHidden/>
+              </w:rPr>
+            </w:r>
+            <w:r>
+              <w:rPr>
+                <w:noProof/>
+                <w:webHidden/>
+              </w:rPr>
+              <w:fldChar w:fldCharType="separate"/>
+            </w:r>
+            <w:r>
+              <w:rPr>
+                <w:noProof/>
+                <w:webHidden/>
+              </w:rPr>
+              <w:t>3</w:t>
+            </w:r>
+            <w:r>
+              <w:rPr>
+                <w:noProof/>
+                <w:webHidden/>
+              </w:rPr>
+              <w:fldChar w:fldCharType="end"/>
+            </w:r>
+          </w:hyperlink>
+        </w:p>
+        <w:p>
+          <w:pPr>
+            <w:pStyle w:val="TOC1"/>
+            <w:tabs>
+              <w:tab w:val="right" w:leader="dot" w:pos="9016"/>
+            </w:tabs>
+            <w:rPr>
+              <w:rFonts w:eastAsiaTheme="minorEastAsia"/>
+              <w:noProof/>
+              <w:lang w:eastAsia="en-IE"/>
+            </w:rPr>
+          </w:pPr>
+          <w:hyperlink w:anchor="_Toc89360730" w:history="1">
+            <w:r>
+              <w:rPr>
+                <w:rStyle w:val="Hyperlink"/>
+                <w:noProof/>
+              </w:rPr>
+              <w:t>1.5. Activity</w:t>
+            </w:r>
+            <w:r>
+              <w:rPr>
+                <w:noProof/>
+                <w:webHidden/>
+              </w:rPr>
+              <w:tab/>
+            </w:r>
+            <w:r>
+              <w:rPr>
+                <w:noProof/>
+                <w:webHidden/>
+              </w:rPr>
+              <w:fldChar w:fldCharType="begin"/>
+            </w:r>
+            <w:r>
+              <w:rPr>
+                <w:noProof/>
+                <w:webHidden/>
+              </w:rPr>
+              <w:instrText xml:space="preserve"> PAGEREF _Toc89360730 \h </w:instrText>
+            </w:r>
+            <w:r>
+              <w:rPr>
+                <w:noProof/>
+                <w:webHidden/>
+              </w:rPr>
+            </w:r>
+            <w:r>
+              <w:rPr>
+                <w:noProof/>
+                <w:webHidden/>
+              </w:rPr>
+              <w:fldChar w:fldCharType="separate"/>
+            </w:r>
+            <w:r>
+              <w:rPr>
+                <w:noProof/>
+                <w:webHidden/>
+              </w:rPr>
+              <w:t>3</w:t>
+            </w:r>
+            <w:r>
+              <w:rPr>
+                <w:noProof/>
+                <w:webHidden/>
+              </w:rPr>
+              <w:fldChar w:fldCharType="end"/>
+            </w:r>
+          </w:hyperlink>
+        </w:p>
+        <w:p>
+          <w:pPr>
+            <w:pStyle w:val="TOC1"/>
+            <w:tabs>
+              <w:tab w:val="right" w:leader="dot" w:pos="9016"/>
+            </w:tabs>
+            <w:rPr>
+              <w:rFonts w:eastAsiaTheme="minorEastAsia"/>
+              <w:noProof/>
+              <w:lang w:eastAsia="en-IE"/>
+            </w:rPr>
+          </w:pPr>
+          <w:hyperlink w:anchor="_Toc89360731" w:history="1">
+            <w:r>
+              <w:rPr>
+                <w:rStyle w:val="Hyperlink"/>
+                <w:noProof/>
+              </w:rPr>
+              <w:t>1.6. Impact</w:t>
+            </w:r>
+            <w:r>
+              <w:rPr>
+                <w:noProof/>
+                <w:webHidden/>
+              </w:rPr>
+              <w:tab/>
+            </w:r>
+            <w:r>
+              <w:rPr>
+                <w:noProof/>
+                <w:webHidden/>
+              </w:rPr>
+              <w:fldChar w:fldCharType="begin"/>
+            </w:r>
+            <w:r>
+              <w:rPr>
+                <w:noProof/>
+                <w:webHidden/>
+              </w:rPr>
+              <w:instrText xml:space="preserve"> PAGEREF _Toc89360731 \h </w:instrText>
+            </w:r>
+            <w:r>
+              <w:rPr>
+                <w:noProof/>
+                <w:webHidden/>
+              </w:rPr>
+            </w:r>
+            <w:r>
+              <w:rPr>
+                <w:noProof/>
+                <w:webHidden/>
+              </w:rPr>
+              <w:fldChar w:fldCharType="separate"/>
+            </w:r>
+            <w:r>
+              <w:rPr>
+                <w:noProof/>
+                <w:webHidden/>
+              </w:rPr>
+              <w:t>4</w:t>
+            </w:r>
+            <w:r>
+              <w:rPr>
+                <w:noProof/>
+                <w:webHidden/>
+              </w:rPr>
+              <w:fldChar w:fldCharType="end"/>
+            </w:r>
+          </w:hyperlink>
+        </w:p>
+        <w:p>
+          <w:pPr>
+            <w:pStyle w:val="TOC1"/>
+            <w:tabs>
+              <w:tab w:val="right" w:leader="dot" w:pos="9016"/>
+            </w:tabs>
+            <w:rPr>
+              <w:rFonts w:eastAsiaTheme="minorEastAsia"/>
+              <w:noProof/>
+              <w:lang w:eastAsia="en-IE"/>
+            </w:rPr>
+          </w:pPr>
+          <w:hyperlink w:anchor="_Toc89360732" w:history="1">
+            <w:r>
+              <w:rPr>
+                <w:rStyle w:val="Hyperlink"/>
+                <w:noProof/>
+              </w:rPr>
+              <w:t>2. Platforms</w:t>
+            </w:r>
+            <w:r>
+              <w:rPr>
+                <w:noProof/>
+                <w:webHidden/>
+              </w:rPr>
+              <w:tab/>
+            </w:r>
+            <w:r>
+              <w:rPr>
+                <w:noProof/>
+                <w:webHidden/>
+              </w:rPr>
+              <w:fldChar w:fldCharType="begin"/>
+            </w:r>
+            <w:r>
+              <w:rPr>
+                <w:noProof/>
+                <w:webHidden/>
+              </w:rPr>
+              <w:instrText xml:space="preserve"> PAGEREF _Toc89360732 \h </w:instrText>
+            </w:r>
+            <w:r>
+              <w:rPr>
+                <w:noProof/>
+                <w:webHidden/>
+              </w:rPr>
+            </w:r>
+            <w:r>
+              <w:rPr>
+                <w:noProof/>
+                <w:webHidden/>
+              </w:rPr>
+              <w:fldChar w:fldCharType="separate"/>
+            </w:r>
+            <w:r>
+              <w:rPr>
+                <w:noProof/>
+                <w:webHidden/>
+              </w:rPr>
+              <w:t>4</w:t>
+            </w:r>
+            <w:r>
+              <w:rPr>
+                <w:noProof/>
+                <w:webHidden/>
+              </w:rPr>
+              <w:fldChar w:fldCharType="end"/>
+            </w:r>
+          </w:hyperlink>
+        </w:p>
+        <w:p>
+          <w:pPr>
+            <w:pStyle w:val="TOC1"/>
+            <w:tabs>
+              <w:tab w:val="right" w:leader="dot" w:pos="9016"/>
+            </w:tabs>
+            <w:rPr>
+              <w:rFonts w:eastAsiaTheme="minorEastAsia"/>
+              <w:noProof/>
+              <w:lang w:eastAsia="en-IE"/>
+            </w:rPr>
+          </w:pPr>
+          <w:hyperlink w:anchor="_Toc89360733" w:history="1">
+            <w:r>
+              <w:rPr>
+                <w:rStyle w:val="Hyperlink"/>
+                <w:noProof/>
+              </w:rPr>
+              <w:t>2.1. Github</w:t>
+            </w:r>
+            <w:r>
+              <w:rPr>
+                <w:noProof/>
+                <w:webHidden/>
+              </w:rPr>
+              <w:tab/>
+            </w:r>
+            <w:r>
+              <w:rPr>
+                <w:noProof/>
+                <w:webHidden/>
+              </w:rPr>
+              <w:fldChar w:fldCharType="begin"/>
+            </w:r>
+            <w:r>
+              <w:rPr>
+                <w:noProof/>
+                <w:webHidden/>
+              </w:rPr>
+              <w:instrText xml:space="preserve"> PAGEREF _Toc89360733 \h </w:instrText>
+            </w:r>
+            <w:r>
+              <w:rPr>
+                <w:noProof/>
+                <w:webHidden/>
+              </w:rPr>
+            </w:r>
+            <w:r>
+              <w:rPr>
+                <w:noProof/>
+                <w:webHidden/>
+              </w:rPr>
+              <w:fldChar w:fldCharType="separate"/>
+            </w:r>
+            <w:r>
+              <w:rPr>
+                <w:noProof/>
+                <w:webHidden/>
+              </w:rPr>
+              <w:t>4</w:t>
+            </w:r>
+            <w:r>
+              <w:rPr>
+                <w:noProof/>
+                <w:webHidden/>
+              </w:rPr>
+              <w:fldChar w:fldCharType="end"/>
+            </w:r>
+          </w:hyperlink>
+        </w:p>
+        <w:p>
+          <w:pPr>
+            <w:pStyle w:val="TOC1"/>
+            <w:tabs>
+              <w:tab w:val="right" w:leader="dot" w:pos="9016"/>
+            </w:tabs>
+            <w:rPr>
+              <w:rFonts w:eastAsiaTheme="minorEastAsia"/>
+              <w:noProof/>
+              <w:lang w:eastAsia="en-IE"/>
+            </w:rPr>
+          </w:pPr>
+          <w:hyperlink w:anchor="_Toc89360737" w:history="1">
+            <w:r>
+              <w:rPr>
+                <w:rStyle w:val="Hyperlink"/>
+                <w:noProof/>
+              </w:rPr>
+              <w:t>2.2. SonarQube</w:t>
+            </w:r>
+            <w:r>
+              <w:rPr>
+                <w:noProof/>
+                <w:webHidden/>
+              </w:rPr>
+              <w:tab/>
+            </w:r>
+            <w:r>
+              <w:rPr>
+                <w:noProof/>
+                <w:webHidden/>
+              </w:rPr>
+              <w:fldChar w:fldCharType="begin"/>
+            </w:r>
+            <w:r>
+              <w:rPr>
+                <w:noProof/>
+                <w:webHidden/>
+              </w:rPr>
+              <w:instrText xml:space="preserve"> PAGEREF _Toc89360737 \h </w:instrText>
+            </w:r>
+            <w:r>
+              <w:rPr>
+                <w:noProof/>
+                <w:webHidden/>
+              </w:rPr>
+            </w:r>
+            <w:r>
+              <w:rPr>
+                <w:noProof/>
+                <w:webHidden/>
+              </w:rPr>
+              <w:fldChar w:fldCharType="separate"/>
+            </w:r>
+            <w:r>
+              <w:rPr>
+                <w:noProof/>
+                <w:webHidden/>
+              </w:rPr>
+              <w:t>6</w:t>
+            </w:r>
+            <w:r>
+              <w:rPr>
+                <w:noProof/>
+                <w:webHidden/>
+              </w:rPr>
+              <w:fldChar w:fldCharType="end"/>
+            </w:r>
+          </w:hyperlink>
+        </w:p>
+        <w:p>
+          <w:pPr>
+            <w:pStyle w:val="TOC1"/>
+            <w:tabs>
+              <w:tab w:val="right" w:leader="dot" w:pos="9016"/>
+            </w:tabs>
+            <w:rPr>
+              <w:rFonts w:eastAsiaTheme="minorEastAsia"/>
+              <w:noProof/>
+              <w:lang w:eastAsia="en-IE"/>
+            </w:rPr>
+          </w:pPr>
+          <w:hyperlink w:anchor="_Toc89360738" w:history="1">
+            <w:r>
+              <w:rPr>
+                <w:rStyle w:val="Hyperlink"/>
+                <w:noProof/>
+              </w:rPr>
+              <w:t>2.3. Pluralsight flow</w:t>
+            </w:r>
+            <w:r>
+              <w:rPr>
+                <w:noProof/>
+                <w:webHidden/>
+              </w:rPr>
+              <w:tab/>
+            </w:r>
+            <w:r>
+              <w:rPr>
+                <w:noProof/>
+                <w:webHidden/>
+              </w:rPr>
+              <w:fldChar w:fldCharType="begin"/>
+            </w:r>
+            <w:r>
+              <w:rPr>
+                <w:noProof/>
+                <w:webHidden/>
+              </w:rPr>
+              <w:instrText xml:space="preserve"> PAGEREF _Toc89360738 \h </w:instrText>
+            </w:r>
+            <w:r>
+              <w:rPr>
+                <w:noProof/>
+                <w:webHidden/>
+              </w:rPr>
+            </w:r>
+            <w:r>
+              <w:rPr>
+                <w:noProof/>
+                <w:webHidden/>
+              </w:rPr>
+              <w:fldChar w:fldCharType="separate"/>
+            </w:r>
+            <w:r>
+              <w:rPr>
+                <w:noProof/>
+                <w:webHidden/>
+              </w:rPr>
+              <w:t>7</w:t>
+            </w:r>
+            <w:r>
+              <w:rPr>
+                <w:noProof/>
+                <w:webHidden/>
+              </w:rPr>
+              <w:fldChar w:fldCharType="end"/>
+            </w:r>
+          </w:hyperlink>
+        </w:p>
+        <w:p>
+          <w:pPr>
+            <w:pStyle w:val="TOC1"/>
+            <w:tabs>
+              <w:tab w:val="right" w:leader="dot" w:pos="9016"/>
+            </w:tabs>
+            <w:rPr>
+              <w:rFonts w:eastAsiaTheme="minorEastAsia"/>
+              <w:noProof/>
+              <w:lang w:eastAsia="en-IE"/>
+            </w:rPr>
+          </w:pPr>
+          <w:hyperlink w:anchor="_Toc89360739" w:history="1">
+            <w:r>
+              <w:rPr>
+                <w:rStyle w:val="Hyperlink"/>
+                <w:noProof/>
+              </w:rPr>
+              <w:t>3. Algorithmic Approaches</w:t>
+            </w:r>
+            <w:r>
+              <w:rPr>
+                <w:noProof/>
+                <w:webHidden/>
+              </w:rPr>
+              <w:tab/>
+            </w:r>
+            <w:r>
+              <w:rPr>
+                <w:noProof/>
+                <w:webHidden/>
+              </w:rPr>
+              <w:fldChar w:fldCharType="begin"/>
+            </w:r>
+            <w:r>
+              <w:rPr>
+                <w:noProof/>
+                <w:webHidden/>
+              </w:rPr>
+              <w:instrText xml:space="preserve"> PAGEREF _Toc89360739 \h </w:instrText>
+            </w:r>
+            <w:r>
+              <w:rPr>
+                <w:noProof/>
+                <w:webHidden/>
+              </w:rPr>
+            </w:r>
+            <w:r>
+              <w:rPr>
+                <w:noProof/>
+                <w:webHidden/>
+              </w:rPr>
+              <w:fldChar w:fldCharType="separate"/>
+            </w:r>
+            <w:r>
+              <w:rPr>
+                <w:noProof/>
+                <w:webHidden/>
+              </w:rPr>
+              <w:t>7</w:t>
+            </w:r>
+            <w:r>
+              <w:rPr>
+                <w:noProof/>
+                <w:webHidden/>
+              </w:rPr>
+              <w:fldChar w:fldCharType="end"/>
+            </w:r>
+          </w:hyperlink>
+        </w:p>
+        <w:p>
+          <w:pPr>
+            <w:pStyle w:val="TOC1"/>
+            <w:tabs>
+              <w:tab w:val="right" w:leader="dot" w:pos="9016"/>
+            </w:tabs>
+            <w:rPr>
+              <w:rFonts w:eastAsiaTheme="minorEastAsia"/>
+              <w:noProof/>
+              <w:lang w:eastAsia="en-IE"/>
+            </w:rPr>
+          </w:pPr>
+          <w:hyperlink w:anchor="_Toc89360740" w:history="1">
+            <w:r>
+              <w:rPr>
+                <w:rStyle w:val="Hyperlink"/>
+                <w:noProof/>
+              </w:rPr>
+              <w:t>3.1. Correlation</w:t>
+            </w:r>
+            <w:r>
+              <w:rPr>
+                <w:noProof/>
+                <w:webHidden/>
+              </w:rPr>
+              <w:tab/>
+            </w:r>
+            <w:r>
+              <w:rPr>
+                <w:noProof/>
+                <w:webHidden/>
+              </w:rPr>
+              <w:fldChar w:fldCharType="begin"/>
+            </w:r>
+            <w:r>
+              <w:rPr>
+                <w:noProof/>
+                <w:webHidden/>
+              </w:rPr>
+              <w:instrText xml:space="preserve"> PAGEREF _Toc89360740 \h </w:instrText>
+            </w:r>
+            <w:r>
+              <w:rPr>
+                <w:noProof/>
+                <w:webHidden/>
+              </w:rPr>
+            </w:r>
+            <w:r>
+              <w:rPr>
+                <w:noProof/>
+                <w:webHidden/>
+              </w:rPr>
+              <w:fldChar w:fldCharType="separate"/>
+            </w:r>
+            <w:r>
+              <w:rPr>
+                <w:noProof/>
+                <w:webHidden/>
+              </w:rPr>
+              <w:t>8</w:t>
+            </w:r>
+            <w:r>
+              <w:rPr>
+                <w:noProof/>
+                <w:webHidden/>
+              </w:rPr>
+              <w:fldChar w:fldCharType="end"/>
+            </w:r>
+          </w:hyperlink>
+        </w:p>
+        <w:p>
+          <w:pPr>
+            <w:pStyle w:val="TOC1"/>
+            <w:tabs>
+              <w:tab w:val="right" w:leader="dot" w:pos="9016"/>
+            </w:tabs>
+            <w:rPr>
+              <w:rFonts w:eastAsiaTheme="minorEastAsia"/>
+              <w:noProof/>
+              <w:lang w:eastAsia="en-IE"/>
+            </w:rPr>
+          </w:pPr>
+          <w:hyperlink w:anchor="_Toc89360741" w:history="1">
+            <w:r>
+              <w:rPr>
+                <w:rStyle w:val="Hyperlink"/>
+                <w:noProof/>
+              </w:rPr>
+              <w:t>3.2. Machine learning</w:t>
+            </w:r>
+            <w:r>
+              <w:rPr>
+                <w:noProof/>
+                <w:webHidden/>
+              </w:rPr>
+              <w:tab/>
+            </w:r>
+            <w:r>
+              <w:rPr>
+                <w:noProof/>
+                <w:webHidden/>
+              </w:rPr>
+              <w:fldChar w:fldCharType="begin"/>
+            </w:r>
+            <w:r>
+              <w:rPr>
+                <w:noProof/>
+                <w:webHidden/>
+              </w:rPr>
+              <w:instrText xml:space="preserve"> PAGEREF _Toc89360741 \h </w:instrText>
+            </w:r>
+            <w:r>
+              <w:rPr>
+                <w:noProof/>
+                <w:webHidden/>
+              </w:rPr>
+            </w:r>
+            <w:r>
+              <w:rPr>
+                <w:noProof/>
+                <w:webHidden/>
+              </w:rPr>
+              <w:fldChar w:fldCharType="separate"/>
+            </w:r>
+            <w:r>
+              <w:rPr>
+                <w:noProof/>
+                <w:webHidden/>
+              </w:rPr>
+              <w:t>9</w:t>
+            </w:r>
+            <w:r>
+              <w:rPr>
+                <w:noProof/>
+                <w:webHidden/>
+              </w:rPr>
+              <w:fldChar w:fldCharType="end"/>
+            </w:r>
+          </w:hyperlink>
+        </w:p>
+        <w:p>
+          <w:pPr>
+            <w:pStyle w:val="TOC1"/>
+            <w:tabs>
+              <w:tab w:val="right" w:leader="dot" w:pos="9016"/>
+            </w:tabs>
+            <w:rPr>
+              <w:rFonts w:eastAsiaTheme="minorEastAsia"/>
+              <w:noProof/>
+              <w:lang w:eastAsia="en-IE"/>
+            </w:rPr>
+          </w:pPr>
+          <w:hyperlink w:anchor="_Toc89360742" w:history="1">
+            <w:r>
+              <w:rPr>
+                <w:rStyle w:val="Hyperlink"/>
+                <w:noProof/>
+              </w:rPr>
+              <w:t>4. Ethical Concerns</w:t>
+            </w:r>
+            <w:r>
+              <w:rPr>
+                <w:noProof/>
+                <w:webHidden/>
+              </w:rPr>
+              <w:tab/>
+            </w:r>
+            <w:r>
+              <w:rPr>
+                <w:noProof/>
+                <w:webHidden/>
+              </w:rPr>
+              <w:fldChar w:fldCharType="begin"/>
+            </w:r>
+            <w:r>
+              <w:rPr>
+                <w:noProof/>
+                <w:webHidden/>
+              </w:rPr>
+              <w:instrText xml:space="preserve"> PAGEREF _Toc89360742 \h </w:instrText>
+            </w:r>
+            <w:r>
+              <w:rPr>
+                <w:noProof/>
+                <w:webHidden/>
+              </w:rPr>
+            </w:r>
+            <w:r>
+              <w:rPr>
+                <w:noProof/>
+                <w:webHidden/>
+              </w:rPr>
+              <w:fldChar w:fldCharType="separate"/>
+            </w:r>
+            <w:r>
+              <w:rPr>
+                <w:noProof/>
+                <w:webHidden/>
+              </w:rPr>
+              <w:t>10</w:t>
+            </w:r>
+            <w:r>
+              <w:rPr>
+                <w:noProof/>
+                <w:webHidden/>
+              </w:rPr>
+              <w:fldChar w:fldCharType="end"/>
+            </w:r>
+          </w:hyperlink>
+        </w:p>
+        <w:p>
+          <w:pPr>
+            <w:pStyle w:val="TOC1"/>
+            <w:tabs>
+              <w:tab w:val="right" w:leader="dot" w:pos="9016"/>
+            </w:tabs>
+            <w:rPr>
+              <w:rFonts w:eastAsiaTheme="minorEastAsia"/>
+              <w:noProof/>
+              <w:lang w:eastAsia="en-IE"/>
+            </w:rPr>
+          </w:pPr>
+          <w:hyperlink w:anchor="_Toc89360743" w:history="1">
+            <w:r>
+              <w:rPr>
+                <w:rStyle w:val="Hyperlink"/>
+                <w:noProof/>
+              </w:rPr>
+              <w:t>4.1. Reliability</w:t>
+            </w:r>
+            <w:r>
+              <w:rPr>
+                <w:noProof/>
+                <w:webHidden/>
+              </w:rPr>
+              <w:tab/>
+            </w:r>
+            <w:r>
+              <w:rPr>
+                <w:noProof/>
+                <w:webHidden/>
+              </w:rPr>
+              <w:fldChar w:fldCharType="begin"/>
+            </w:r>
+            <w:r>
+              <w:rPr>
+                <w:noProof/>
+                <w:webHidden/>
+              </w:rPr>
+              <w:instrText xml:space="preserve"> PAGEREF _Toc89360743 \h </w:instrText>
+            </w:r>
+            <w:r>
+              <w:rPr>
+                <w:noProof/>
+                <w:webHidden/>
+              </w:rPr>
+            </w:r>
+            <w:r>
+              <w:rPr>
+                <w:noProof/>
+                <w:webHidden/>
+              </w:rPr>
+              <w:fldChar w:fldCharType="separate"/>
+            </w:r>
+            <w:r>
+              <w:rPr>
+                <w:noProof/>
+                <w:webHidden/>
+              </w:rPr>
+              <w:t>10</w:t>
+            </w:r>
+            <w:r>
+              <w:rPr>
+                <w:noProof/>
+                <w:webHidden/>
+              </w:rPr>
+              <w:fldChar w:fldCharType="end"/>
+            </w:r>
+          </w:hyperlink>
+        </w:p>
+        <w:p>
+          <w:pPr>
+            <w:pStyle w:val="TOC1"/>
+            <w:tabs>
+              <w:tab w:val="right" w:leader="dot" w:pos="9016"/>
+            </w:tabs>
+            <w:rPr>
+              <w:rFonts w:eastAsiaTheme="minorEastAsia"/>
+              <w:noProof/>
+              <w:lang w:eastAsia="en-IE"/>
+            </w:rPr>
+          </w:pPr>
+          <w:hyperlink w:anchor="_Toc89360744" w:history="1">
+            <w:r>
+              <w:rPr>
+                <w:rStyle w:val="Hyperlink"/>
+                <w:noProof/>
+              </w:rPr>
+              <w:t>4.2. Privacy</w:t>
+            </w:r>
+            <w:r>
+              <w:rPr>
+                <w:noProof/>
+                <w:webHidden/>
+              </w:rPr>
+              <w:tab/>
+            </w:r>
+            <w:r>
+              <w:rPr>
+                <w:noProof/>
+                <w:webHidden/>
+              </w:rPr>
+              <w:fldChar w:fldCharType="begin"/>
+            </w:r>
+            <w:r>
+              <w:rPr>
+                <w:noProof/>
+                <w:webHidden/>
+              </w:rPr>
+              <w:instrText xml:space="preserve"> PAGEREF _Toc89360744 \h </w:instrText>
+            </w:r>
+            <w:r>
+              <w:rPr>
+                <w:noProof/>
+                <w:webHidden/>
+              </w:rPr>
+            </w:r>
+            <w:r>
+              <w:rPr>
+                <w:noProof/>
+                <w:webHidden/>
+              </w:rPr>
+              <w:fldChar w:fldCharType="separate"/>
+            </w:r>
+            <w:r>
+              <w:rPr>
+                <w:noProof/>
+                <w:webHidden/>
+              </w:rPr>
+              <w:t>10</w:t>
+            </w:r>
+            <w:r>
+              <w:rPr>
+                <w:noProof/>
+                <w:webHidden/>
+              </w:rPr>
+              <w:fldChar w:fldCharType="end"/>
+            </w:r>
+          </w:hyperlink>
+        </w:p>
+        <w:p>
+          <w:pPr>
+            <w:pStyle w:val="TOC1"/>
+            <w:tabs>
+              <w:tab w:val="right" w:leader="dot" w:pos="9016"/>
+            </w:tabs>
+            <w:rPr>
+              <w:rFonts w:eastAsiaTheme="minorEastAsia"/>
+              <w:noProof/>
+              <w:lang w:eastAsia="en-IE"/>
+            </w:rPr>
+          </w:pPr>
+          <w:hyperlink w:anchor="_Toc89360745" w:history="1">
+            <w:r>
+              <w:rPr>
+                <w:rStyle w:val="Hyperlink"/>
+                <w:noProof/>
+              </w:rPr>
+              <w:t>4.3. Measurement in the workplace</w:t>
+            </w:r>
+            <w:r>
+              <w:rPr>
+                <w:noProof/>
+                <w:webHidden/>
+              </w:rPr>
+              <w:tab/>
+            </w:r>
+            <w:r>
+              <w:rPr>
+                <w:noProof/>
+                <w:webHidden/>
+              </w:rPr>
+              <w:fldChar w:fldCharType="begin"/>
+            </w:r>
+            <w:r>
+              <w:rPr>
+                <w:noProof/>
+                <w:webHidden/>
+              </w:rPr>
+              <w:instrText xml:space="preserve"> PAGEREF _Toc89360745 \h </w:instrText>
+            </w:r>
+            <w:r>
+              <w:rPr>
+                <w:noProof/>
+                <w:webHidden/>
+              </w:rPr>
+            </w:r>
+            <w:r>
+              <w:rPr>
+                <w:noProof/>
+                <w:webHidden/>
+              </w:rPr>
+              <w:fldChar w:fldCharType="separate"/>
+            </w:r>
+            <w:r>
+              <w:rPr>
+                <w:noProof/>
+                <w:webHidden/>
+              </w:rPr>
+              <w:t>10</w:t>
+            </w:r>
+            <w:r>
+              <w:rPr>
+                <w:noProof/>
+                <w:webHidden/>
+              </w:rPr>
+              <w:fldChar w:fldCharType="end"/>
+            </w:r>
+          </w:hyperlink>
+        </w:p>
+        <w:p>
+          <w:pPr>
+            <w:pStyle w:val="TOC1"/>
+            <w:tabs>
+              <w:tab w:val="right" w:leader="dot" w:pos="9016"/>
+            </w:tabs>
+            <w:rPr>
+              <w:rFonts w:eastAsiaTheme="minorEastAsia"/>
+              <w:noProof/>
+              <w:lang w:eastAsia="en-IE"/>
+            </w:rPr>
+          </w:pPr>
+          <w:hyperlink w:anchor="_Toc89360749" w:history="1">
+            <w:r>
+              <w:rPr>
+                <w:rStyle w:val="Hyperlink"/>
+                <w:noProof/>
+              </w:rPr>
+              <w:t>5.Sources</w:t>
+            </w:r>
+            <w:r>
+              <w:rPr>
+                <w:noProof/>
+                <w:webHidden/>
+              </w:rPr>
+              <w:tab/>
+            </w:r>
+            <w:r>
+              <w:rPr>
+                <w:noProof/>
+                <w:webHidden/>
+              </w:rPr>
+              <w:fldChar w:fldCharType="begin"/>
+            </w:r>
+            <w:r>
+              <w:rPr>
+                <w:noProof/>
+                <w:webHidden/>
+              </w:rPr>
+              <w:instrText xml:space="preserve"> PAGEREF _Toc89360749 \h </w:instrText>
+            </w:r>
+            <w:r>
+              <w:rPr>
+                <w:noProof/>
+                <w:webHidden/>
+              </w:rPr>
+            </w:r>
+            <w:r>
+              <w:rPr>
+                <w:noProof/>
+                <w:webHidden/>
+              </w:rPr>
+              <w:fldChar w:fldCharType="separate"/>
+            </w:r>
+            <w:r>
+              <w:rPr>
+                <w:noProof/>
+                <w:webHidden/>
+              </w:rPr>
+              <w:t>11</w:t>
+            </w:r>
+            <w:r>
+              <w:rPr>
+                <w:noProof/>
+                <w:webHidden/>
+              </w:rPr>
+              <w:fldChar w:fldCharType="end"/>
+            </w:r>
+          </w:hyperlink>
+        </w:p>
+        <w:p>
+          <w:r>
+            <w:rPr>
+              <w:b/>
+              <w:bCs/>
+              <w:noProof/>
+            </w:rPr>
+            <w:fldChar w:fldCharType="end"/>
+          </w:r>
+        </w:p>
+      </w:sdtContent>
+    </w:sdt>
+    <w:p>
+      <w:pPr>
+        <w:jc w:val="center"/>
+        <w:rPr>
+          <w:sz w:val="36"/>
+          <w:szCs w:val="36"/>
+        </w:rPr>
+      </w:pPr>
+    </w:p>
     <w:p>
       <w:pPr>
         <w:pStyle w:val="Heading1"/>
       </w:pPr>
+      <w:bookmarkStart w:id="0" w:name="_Toc89360521"/>
+      <w:bookmarkStart w:id="1" w:name="_Toc89360609"/>
+      <w:bookmarkStart w:id="2" w:name="_Toc89360724"/>
       <w:r>
         <w:t>Introduction</w:t>
       </w:r>
+      <w:bookmarkEnd w:id="0"/>
+      <w:bookmarkEnd w:id="1"/>
+      <w:bookmarkEnd w:id="2"/>
     </w:p>
     <w:p>
       <w:r>
@@ -56,7 +1521,11 @@
         <w:t xml:space="preserve"> but any one metric cannot be the sole</w:t>
       </w:r>
       <w:r>
-        <w:t xml:space="preserve">ly used to measure the work of a software engineer because it does not show the full picture. There are several reasons why we would like to measure software engineering. Employers could use it to identify the best and worst performing employees in their team and help them make decisions based on this. Software engineers themselves could use it to find their strength and weaknesses. </w:t>
+        <w:t xml:space="preserve">ly used to measure the work of a software engineer because it does not show the full picture. There are several reasons why we would like to measure software engineering. Employers could use it to identify the best and worst performing employees in their team and help them make decisions based on this. Software engineers themselves could use it to find their strength </w:t>
+      </w:r>
+      <w:r>
+        <w:lastRenderedPageBreak/>
+        <w:t xml:space="preserve">and weaknesses. </w:t>
       </w:r>
       <w:r>
         <w:t xml:space="preserve">Customers could use it to analyse a team of software engineers before committing to hire them. </w:t>
@@ -66,9 +1535,15 @@
       <w:pPr>
         <w:pStyle w:val="Heading1"/>
       </w:pPr>
+      <w:bookmarkStart w:id="3" w:name="_Toc89360522"/>
+      <w:bookmarkStart w:id="4" w:name="_Toc89360610"/>
+      <w:bookmarkStart w:id="5" w:name="_Toc89360725"/>
       <w:r>
         <w:t>1.Measurable Data</w:t>
       </w:r>
+      <w:bookmarkEnd w:id="3"/>
+      <w:bookmarkEnd w:id="4"/>
+      <w:bookmarkEnd w:id="5"/>
     </w:p>
     <w:p>
       <w:pPr>
@@ -78,6 +1553,9 @@
           <w:szCs w:val="28"/>
         </w:rPr>
       </w:pPr>
+      <w:bookmarkStart w:id="6" w:name="_Toc89360523"/>
+      <w:bookmarkStart w:id="7" w:name="_Toc89360611"/>
+      <w:bookmarkStart w:id="8" w:name="_Toc89360726"/>
       <w:r>
         <w:rPr>
           <w:sz w:val="28"/>
@@ -85,6 +1563,9 @@
         </w:rPr>
         <w:t>1.1. Lines of Code</w:t>
       </w:r>
+      <w:bookmarkEnd w:id="6"/>
+      <w:bookmarkEnd w:id="7"/>
+      <w:bookmarkEnd w:id="8"/>
     </w:p>
     <w:p>
       <w:r>
@@ -159,126 +1640,65 @@
           <w:szCs w:val="28"/>
         </w:rPr>
       </w:pPr>
+      <w:bookmarkStart w:id="9" w:name="_Toc89360524"/>
+      <w:bookmarkStart w:id="10" w:name="_Toc89360612"/>
+      <w:bookmarkStart w:id="11" w:name="_Toc89360727"/>
       <w:r>
         <w:rPr>
           <w:sz w:val="28"/>
           <w:szCs w:val="28"/>
         </w:rPr>
-        <w:lastRenderedPageBreak/>
-        <w:t>1.1. Comments and Documentation</w:t>
-      </w:r>
-    </w:p>
-    <w:p>
-      <w:r>
-        <w:t xml:space="preserve">The process of software engineering is not just writing code in front of a computer all day. Most software engineering is done in teams. And for this to happen, excellent communication is required. Software engineering is a </w:t>
-      </w:r>
-      <w:r>
-        <w:t>very cognitive task that needs to be simplified as much as possible so that it can be understood by other people quicker. This can be code by writing clear, short code with plenty of comments. Comments can be thought of as on-the-go documentation for software engineers</w:t>
-      </w:r>
-      <w:r>
-        <w:t xml:space="preserve"> that are using the code of other people.</w:t>
-      </w:r>
-      <w:r>
-        <w:t xml:space="preserve"> They are little </w:t>
-      </w:r>
-      <w:r>
-        <w:t>text descriptions beside lines of code that describe the purpose of the code beside it. This is useful for when the code is a little complex and is not evident from the very start what it exactly does. A software engineer might also put instructions about how the code work</w:t>
-      </w:r>
-      <w:r>
-        <w:t>s</w:t>
-      </w:r>
-      <w:r>
-        <w:t xml:space="preserve"> and how it should be used by other people, along with specific things to be aware of. This greatly increases code clarity and allows other software engineers to use code that was made by other people, quicker. Rather than going through every line and deducing logically what a piece of code does, a software engineer would much rather look and understand it from clearly written comments beside it</w:t>
-      </w:r>
-      <w:r>
-        <w:t xml:space="preserve"> in simple language. </w:t>
-      </w:r>
-      <w:r>
-        <w:t xml:space="preserve">Comments greatly improve teamwork efficiency and reduce colleagues’ confusion. This metric is quite valuable because software engineering is mostly a teamwork profession. Generally, more comments are better, but they should be clear and understandable and should not confuse other people even more. </w:t>
-      </w:r>
-    </w:p>
-    <w:p>
-      <w:pPr>
-        <w:pStyle w:val="Heading1"/>
+        <w:t>1.</w:t>
+      </w:r>
+      <w:r>
         <w:rPr>
           <w:sz w:val="28"/>
           <w:szCs w:val="28"/>
         </w:rPr>
-      </w:pPr>
+        <w:t>2</w:t>
+      </w:r>
       <w:r>
         <w:rPr>
           <w:sz w:val="28"/>
           <w:szCs w:val="28"/>
         </w:rPr>
-        <w:t>1.3. Efficiency</w:t>
-      </w:r>
-    </w:p>
-    <w:p>
-      <w:r>
-        <w:t xml:space="preserve">Software engineering is not just the process of writing code and making sure it works. A software engineer should strive to make their code as efficient as possible. This is because efficient code will run faster and take up less space and will be able to be run on more systems. This effect will be compounded even more if a person’s code will be called from other people’s code multiple times. Any software engineer could write a piece of code that does what it is meant to, but it takes a good software to write that code as efficiently as possible. This is because they need to understand the inner workings of their code completely, not just what appears on the surface. A good software </w:t>
-      </w:r>
-      <w:r>
-        <w:t>engineer might write code that is much more efficient than another piece of code that does the same thing, and that might not appear that much more efficient to other people just by looking at it.</w:t>
-      </w:r>
-      <w:r>
-        <w:t xml:space="preserve"> </w:t>
-      </w:r>
-      <w:r>
-        <w:t>It is often the case that in a software engineering team environment, only results matter, and customers often don’t even think about efficiency if the software works as they expected.</w:t>
-      </w:r>
-      <w:r>
-        <w:t xml:space="preserve"> Because of this, some software engineers tend to neglect the efficiency of the code they write.</w:t>
-      </w:r>
-      <w:r>
-        <w:t xml:space="preserve"> But people often don’t realise that</w:t>
-      </w:r>
-      <w:r>
-        <w:t xml:space="preserve"> this degrades the application</w:t>
-      </w:r>
-      <w:r>
-        <w:t xml:space="preserve"> more than they expect</w:t>
-      </w:r>
-      <w:r>
-        <w:t xml:space="preserve">. Just because a piece of software works and is responsive now, it doesn’t mean that it will be so responsive in the future when more features are added, and the inefficient </w:t>
-      </w:r>
-      <w:r>
-        <w:t xml:space="preserve">code is </w:t>
-      </w:r>
-      <w:r>
-        <w:t>built upon</w:t>
-      </w:r>
-      <w:r>
-        <w:t>.</w:t>
-      </w:r>
-      <w:r>
-        <w:t xml:space="preserve"> </w:t>
-      </w:r>
-      <w:r>
-        <w:t>Therefore,</w:t>
-      </w:r>
-      <w:r>
-        <w:t xml:space="preserve"> it is necessary to write software that is as efficient as possible from the start. </w:t>
-      </w:r>
-      <w:r>
-        <w:t>Some software development methodologies prefer to leave the efficiency work until the end of the process, but it often takes too much work and redesigning to make the</w:t>
-      </w:r>
-      <w:r>
-        <w:t xml:space="preserve"> old code more efficient</w:t>
-      </w:r>
-      <w:r>
-        <w:t xml:space="preserve"> if it is</w:t>
-      </w:r>
-      <w:r>
-        <w:t xml:space="preserve"> already deeply embedded in the software</w:t>
-      </w:r>
-      <w:r>
-        <w:t>. Altering it could possibly mean altering any other pieces of code that use the inefficient code.</w:t>
-      </w:r>
-      <w:r>
-        <w:t xml:space="preserve"> The most common </w:t>
-      </w:r>
-      <w:r>
-        <w:t>way to assess the piece of code would be the popular big O notation that measures how well the code scales.</w:t>
+        <w:t>. Comments and Documentation</w:t>
+      </w:r>
+      <w:bookmarkEnd w:id="9"/>
+      <w:bookmarkEnd w:id="10"/>
+      <w:bookmarkEnd w:id="11"/>
+    </w:p>
+    <w:p>
+      <w:r>
+        <w:t xml:space="preserve">The process of software engineering is not just writing code in front of a computer all day. Most software engineering is done in teams. And for this to happen, excellent communication is required. Software engineering is a </w:t>
+      </w:r>
+      <w:r>
+        <w:t>very cognitive task that needs to be simplified as much as possible so that it can be understood by other people quicker. This can be code by writing clear, short code with plenty of comments. Comments can be thought of as on-the-go documentation for software engineers</w:t>
+      </w:r>
+      <w:r>
+        <w:t xml:space="preserve"> that are using the code of other people.</w:t>
+      </w:r>
+      <w:r>
+        <w:t xml:space="preserve"> They are little </w:t>
+      </w:r>
+      <w:r>
+        <w:t>text descriptions beside lines of code that describe the purpose of the code beside it. This is useful for when the code is a little complex and is not evident from the very start what it exactly does. A software engineer might also put instructions about how the code work</w:t>
+      </w:r>
+      <w:r>
+        <w:t>s</w:t>
+      </w:r>
+      <w:r>
+        <w:t xml:space="preserve"> and how it should be used by other people, along with specific things to be aware of. This greatly increases code clarity and allows other software engineers to use code that was made by other people, quicker. Rather than going through every line and deducing logically what a piece of code does, a software engineer would much rather look and understand it from clearly written comments beside it</w:t>
+      </w:r>
+      <w:r>
+        <w:t xml:space="preserve"> in simple language. </w:t>
+      </w:r>
+      <w:r>
+        <w:t xml:space="preserve">Comments greatly improve teamwork efficiency and reduce colleagues’ confusion. This metric is quite valuable because </w:t>
+      </w:r>
+      <w:r>
+        <w:lastRenderedPageBreak/>
+        <w:t xml:space="preserve">software engineering is mostly a teamwork profession. Generally, more comments are better, but they should be clear and understandable and should not confuse other people even more. </w:t>
       </w:r>
     </w:p>
     <w:p>
@@ -289,51 +1709,86 @@
           <w:szCs w:val="28"/>
         </w:rPr>
       </w:pPr>
+      <w:bookmarkStart w:id="12" w:name="_Toc89360525"/>
+      <w:bookmarkStart w:id="13" w:name="_Toc89360613"/>
+      <w:bookmarkStart w:id="14" w:name="_Toc89360728"/>
       <w:r>
         <w:rPr>
           <w:sz w:val="28"/>
           <w:szCs w:val="28"/>
         </w:rPr>
-        <w:t>1.4. Bugs and Errors</w:t>
-      </w:r>
-    </w:p>
-    <w:p>
-      <w:r>
-        <w:t>O</w:t>
-      </w:r>
-      <w:r>
-        <w:t xml:space="preserve">ne of the most important things about software engineering is that it simply works as expected. The software could be written clearly, with </w:t>
-      </w:r>
-      <w:r>
-        <w:t xml:space="preserve">good comments, documentation, and efficiency, but </w:t>
-      </w:r>
-      <w:r>
-        <w:t>all this</w:t>
-      </w:r>
-      <w:r>
-        <w:t xml:space="preserve"> this doesn’t matter if the software doesn’t work or has even minor bugs. </w:t>
-      </w:r>
-      <w:r>
-        <w:t xml:space="preserve">A customer often only cares about the user experience of the software and doesn’t worry about the inner workings if the software works well. The best way to prevent bugs is to implement unit testing from the very </w:t>
-      </w:r>
-      <w:r>
-        <w:lastRenderedPageBreak/>
-        <w:t xml:space="preserve">beginning of the process. This will ensure that the code written will work in all circumstances. Software testing by simply using the software and looking at the result is not enough. When we use a piece of software, it is highly unlikely that every line of code will be run and </w:t>
-      </w:r>
-      <w:r>
-        <w:t xml:space="preserve">be </w:t>
-      </w:r>
-      <w:r>
-        <w:t xml:space="preserve">therefore tested. Unit testing aims to </w:t>
-      </w:r>
-      <w:r>
-        <w:t xml:space="preserve">test every single line of a certain piece of code and every possibility that can arise from running it. If this is done correctly, it will significantly reduce the </w:t>
-      </w:r>
-      <w:r>
-        <w:t>number</w:t>
-      </w:r>
-      <w:r>
-        <w:t xml:space="preserve"> of errors and bugs in the final software.</w:t>
+        <w:t>1.3. Efficiency</w:t>
+      </w:r>
+      <w:bookmarkEnd w:id="12"/>
+      <w:bookmarkEnd w:id="13"/>
+      <w:bookmarkEnd w:id="14"/>
+    </w:p>
+    <w:p>
+      <w:r>
+        <w:t xml:space="preserve">Software engineering is not just the process of writing code and making sure it works. A software engineer should strive to make their code as efficient as possible. This is because efficient code will run faster and take up less space and will be able to be run on more systems. This effect will be compounded even more if a person’s code will be called from other people’s code multiple times. Any software engineer could write a piece of code that does what it is meant to, but it takes a good software to write that code as efficiently as possible. This is because they need to understand the inner workings of their code completely, not just what appears on the surface. A good software </w:t>
+      </w:r>
+      <w:r>
+        <w:t>engineer might write code that is much more efficient than another piece of code that does the same thing, and that might not appear that much more efficient to other people just by looking at it.</w:t>
+      </w:r>
+      <w:r>
+        <w:t xml:space="preserve"> </w:t>
+      </w:r>
+      <w:r>
+        <w:t>It is often the case that in a software engineering team environment, only results matter, and customers often don’t even think about efficiency if the software works as they expected.</w:t>
+      </w:r>
+      <w:r>
+        <w:t xml:space="preserve"> Because of this, some software engineers tend to neglect the efficiency of the code they write.</w:t>
+      </w:r>
+      <w:r>
+        <w:t xml:space="preserve"> But people often don’t realise that</w:t>
+      </w:r>
+      <w:r>
+        <w:t xml:space="preserve"> this degrades the application</w:t>
+      </w:r>
+      <w:r>
+        <w:t xml:space="preserve"> more than they expect</w:t>
+      </w:r>
+      <w:r>
+        <w:t xml:space="preserve">. Just because a piece of software works and is responsive now, it doesn’t mean that it will be so responsive in the future when more features are added, and the inefficient </w:t>
+      </w:r>
+      <w:r>
+        <w:t xml:space="preserve">code is </w:t>
+      </w:r>
+      <w:r>
+        <w:t>built upon</w:t>
+      </w:r>
+      <w:r>
+        <w:t>.</w:t>
+      </w:r>
+      <w:r>
+        <w:t xml:space="preserve"> </w:t>
+      </w:r>
+      <w:r>
+        <w:t>Therefore,</w:t>
+      </w:r>
+      <w:r>
+        <w:t xml:space="preserve"> it is necessary to write software that is as efficient as possible from the start. </w:t>
+      </w:r>
+      <w:r>
+        <w:t>Some software development methodologies prefer to leave the efficiency work until the end of the process, but it often takes too much work and redesigning to make the</w:t>
+      </w:r>
+      <w:r>
+        <w:t xml:space="preserve"> old code more efficient</w:t>
+      </w:r>
+      <w:r>
+        <w:t xml:space="preserve"> if it is</w:t>
+      </w:r>
+      <w:r>
+        <w:t xml:space="preserve"> already deeply embedded in the software</w:t>
+      </w:r>
+      <w:r>
+        <w:t>. Altering it could possibly mean altering any other pieces of code that use the inefficient code.</w:t>
+      </w:r>
+      <w:r>
+        <w:t xml:space="preserve"> The most common </w:t>
+      </w:r>
+      <w:r>
+        <w:t>way to assess the piece of code would be the popular big O notation that measures how well the code scales.</w:t>
       </w:r>
     </w:p>
     <w:p>
@@ -344,23 +1799,53 @@
           <w:szCs w:val="28"/>
         </w:rPr>
       </w:pPr>
+      <w:bookmarkStart w:id="15" w:name="_Toc89360526"/>
+      <w:bookmarkStart w:id="16" w:name="_Toc89360614"/>
+      <w:bookmarkStart w:id="17" w:name="_Toc89360729"/>
       <w:r>
         <w:rPr>
           <w:sz w:val="28"/>
           <w:szCs w:val="28"/>
         </w:rPr>
-        <w:t>1.5. Activity</w:t>
-      </w:r>
-    </w:p>
-    <w:p>
-      <w:r>
-        <w:t>The activity of a software engineer could also be measured in many ways. Generally, a more active programmer is more productive as they are consistently working on a project. The activity of a software engineer could be measured in some cases by the frequency of the commits that they contribute. If a software engineer commits frequently, then it most likely means that they are quite active. But the opposite is not necessarily true. If a software engineer commits less often, it does not mean that they are not active, it might mean that they are working on a b</w:t>
-      </w:r>
-      <w:r>
-        <w:t xml:space="preserve">ig or difficult task that takes a longer amount of time, which will reduce the frequency of their commits. </w:t>
-      </w:r>
-      <w:r>
-        <w:t>The activity of a software engineer could also be measured in different ways such as how fast they reply to questions, how fast they review pull requests or the amount of time they are active on their computer.</w:t>
+        <w:t>1.4. Bugs and Errors</w:t>
+      </w:r>
+      <w:bookmarkEnd w:id="15"/>
+      <w:bookmarkEnd w:id="16"/>
+      <w:bookmarkEnd w:id="17"/>
+    </w:p>
+    <w:p>
+      <w:r>
+        <w:t>O</w:t>
+      </w:r>
+      <w:r>
+        <w:t xml:space="preserve">ne of the most important things about software engineering is that it simply works as expected. The software could be written clearly, with </w:t>
+      </w:r>
+      <w:r>
+        <w:t xml:space="preserve">good comments, documentation, and efficiency, but </w:t>
+      </w:r>
+      <w:r>
+        <w:t>all this</w:t>
+      </w:r>
+      <w:r>
+        <w:t xml:space="preserve"> this doesn’t matter if the software doesn’t work or has even minor bugs. </w:t>
+      </w:r>
+      <w:r>
+        <w:t xml:space="preserve">A customer often only cares about the user experience of the software and doesn’t worry about the inner workings if the software works well. The best way to prevent bugs is to implement unit testing from the very beginning of the process. This will ensure that the code written will work in all circumstances. Software testing by simply using the software and looking at the result is not enough. When we use a piece of software, it is highly unlikely that every line of code will be run and </w:t>
+      </w:r>
+      <w:r>
+        <w:t xml:space="preserve">be </w:t>
+      </w:r>
+      <w:r>
+        <w:t xml:space="preserve">therefore tested. Unit testing aims to </w:t>
+      </w:r>
+      <w:r>
+        <w:t xml:space="preserve">test every single line of a certain piece of code and every possibility that can arise from running it. If this is done correctly, it will significantly reduce the </w:t>
+      </w:r>
+      <w:r>
+        <w:t>number</w:t>
+      </w:r>
+      <w:r>
+        <w:t xml:space="preserve"> of errors and bugs in the final software.</w:t>
       </w:r>
     </w:p>
     <w:p>
@@ -371,102 +1856,160 @@
           <w:szCs w:val="28"/>
         </w:rPr>
       </w:pPr>
+      <w:bookmarkStart w:id="18" w:name="_Toc89360527"/>
+      <w:bookmarkStart w:id="19" w:name="_Toc89360615"/>
+      <w:bookmarkStart w:id="20" w:name="_Toc89360730"/>
       <w:r>
         <w:rPr>
           <w:sz w:val="28"/>
           <w:szCs w:val="28"/>
         </w:rPr>
-        <w:t>1.6. Impact</w:t>
-      </w:r>
-    </w:p>
-    <w:p>
-      <w:r>
-        <w:t>The impact of a piece of code aims to measure how much work was contributed to a software engineering project. This goes far beyond measuring only lines of code. When calculating code impact, we need to consider other properties about the contribution</w:t>
-      </w:r>
-      <w:r>
-        <w:t xml:space="preserve"> such as </w:t>
-      </w:r>
-      <w:r>
-        <w:t>the severity of changes,</w:t>
-      </w:r>
-      <w:r>
-        <w:t xml:space="preserve"> the number of files that have been modified/added/deleted, </w:t>
-      </w:r>
-      <w:r>
-        <w:t xml:space="preserve">the number of lines deleted, </w:t>
-      </w:r>
-      <w:r>
-        <w:t>the location of these modifications</w:t>
-      </w:r>
-      <w:r>
-        <w:t>, how this change affects other areas of the software</w:t>
-      </w:r>
-      <w:r>
-        <w:t xml:space="preserve">. Impact aims to answer how much cognitive effort did the software engineer put in in a certain contribution. </w:t>
-      </w:r>
-      <w:r>
-        <w:t xml:space="preserve">Generally, a higher impact score </w:t>
-      </w:r>
-      <w:r>
-        <w:t>means a more productive and contributing engineer.</w:t>
+        <w:t>1.5. Activity</w:t>
+      </w:r>
+      <w:bookmarkEnd w:id="18"/>
+      <w:bookmarkEnd w:id="19"/>
+      <w:bookmarkEnd w:id="20"/>
+    </w:p>
+    <w:p>
+      <w:r>
+        <w:t>The activity of a software engineer could also be measured in many ways. Generally, a more active programmer is more productive as they are consistently working on a project. The activity of a software engineer could be measured in some cases by the frequency of the commits that they contribute. If a software engineer commits frequently, then it most likely means that they are quite active. But the opposite is not necessarily true. If a software engineer commits less often, it does not mean that they are not active, it might mean that they are working on a b</w:t>
+      </w:r>
+      <w:r>
+        <w:t xml:space="preserve">ig or difficult task that takes a longer amount of time, which will reduce the frequency of their commits. </w:t>
+      </w:r>
+      <w:r>
+        <w:t xml:space="preserve">The activity of a </w:t>
+      </w:r>
+      <w:r>
+        <w:lastRenderedPageBreak/>
+        <w:t>software engineer could also be measured in different ways such as how fast they reply to questions, how fast they review pull requests or the amount of time they are active on their computer.</w:t>
       </w:r>
     </w:p>
     <w:p>
       <w:pPr>
         <w:pStyle w:val="Heading1"/>
-      </w:pPr>
-      <w:r>
-        <w:t>2. Platforms</w:t>
-      </w:r>
-    </w:p>
-    <w:p>
-      <w:r>
-        <w:t xml:space="preserve">There are multiple platforms that we can use to gather </w:t>
-      </w:r>
-      <w:r>
-        <w:t xml:space="preserve">and process </w:t>
-      </w:r>
-      <w:r>
-        <w:t xml:space="preserve">metrics about software engineering. </w:t>
-      </w:r>
-      <w:r>
-        <w:t>There has been a big increase</w:t>
-      </w:r>
-      <w:r>
-        <w:t xml:space="preserve"> over the years</w:t>
-      </w:r>
-      <w:r>
-        <w:t xml:space="preserve"> in the number of platforms that are available to gather measurable data about software engineering. These platforms can process this data and extract </w:t>
-      </w:r>
-      <w:r>
-        <w:t>several</w:t>
-      </w:r>
-      <w:r>
-        <w:t xml:space="preserve"> metrics that might be of interest</w:t>
-      </w:r>
-      <w:r>
-        <w:t xml:space="preserve">. Some of these platforms are free but some of them can be quite expensive. </w:t>
-      </w:r>
-    </w:p>
-    <w:p>
-      <w:pPr>
-        <w:pStyle w:val="Heading1"/>
-        <w:numPr>
-          <w:ilvl w:val="1"/>
-          <w:numId w:val="9"/>
-        </w:numPr>
         <w:rPr>
           <w:sz w:val="28"/>
           <w:szCs w:val="28"/>
         </w:rPr>
       </w:pPr>
+      <w:bookmarkStart w:id="21" w:name="_Toc89360528"/>
+      <w:bookmarkStart w:id="22" w:name="_Toc89360616"/>
+      <w:bookmarkStart w:id="23" w:name="_Toc89360731"/>
       <w:r>
         <w:rPr>
           <w:sz w:val="28"/>
           <w:szCs w:val="28"/>
         </w:rPr>
+        <w:t>1.6. Impact</w:t>
+      </w:r>
+      <w:bookmarkEnd w:id="21"/>
+      <w:bookmarkEnd w:id="22"/>
+      <w:bookmarkEnd w:id="23"/>
+    </w:p>
+    <w:p>
+      <w:r>
+        <w:t>The impact of a piece of code aims to measure how much work was contributed to a software engineering project. This goes far beyond measuring only lines of code. When calculating code impact, we need to consider other properties about the contribution</w:t>
+      </w:r>
+      <w:r>
+        <w:t xml:space="preserve"> such as </w:t>
+      </w:r>
+      <w:r>
+        <w:t>the severity of changes,</w:t>
+      </w:r>
+      <w:r>
+        <w:t xml:space="preserve"> the number of files that have been modified/added/deleted, </w:t>
+      </w:r>
+      <w:r>
+        <w:t xml:space="preserve">the number of lines deleted, </w:t>
+      </w:r>
+      <w:r>
+        <w:t>the location of these modifications</w:t>
+      </w:r>
+      <w:r>
+        <w:t>, how this change affects other areas of the software</w:t>
+      </w:r>
+      <w:r>
+        <w:t xml:space="preserve">. Impact aims to answer how much cognitive effort did the software engineer put in in a certain contribution. </w:t>
+      </w:r>
+      <w:r>
+        <w:t xml:space="preserve">Generally, a higher impact score </w:t>
+      </w:r>
+      <w:r>
+        <w:t>means a more productive and contributing engineer.</w:t>
+      </w:r>
+    </w:p>
+    <w:p>
+      <w:pPr>
+        <w:pStyle w:val="Heading1"/>
+      </w:pPr>
+      <w:bookmarkStart w:id="24" w:name="_Toc89360529"/>
+      <w:bookmarkStart w:id="25" w:name="_Toc89360617"/>
+      <w:bookmarkStart w:id="26" w:name="_Toc89360732"/>
+      <w:r>
+        <w:t>2. Platforms</w:t>
+      </w:r>
+      <w:bookmarkEnd w:id="24"/>
+      <w:bookmarkEnd w:id="25"/>
+      <w:bookmarkEnd w:id="26"/>
+    </w:p>
+    <w:p>
+      <w:r>
+        <w:t xml:space="preserve">There are multiple platforms that we can use to gather </w:t>
+      </w:r>
+      <w:r>
+        <w:t xml:space="preserve">and process </w:t>
+      </w:r>
+      <w:r>
+        <w:t xml:space="preserve">metrics about software engineering. </w:t>
+      </w:r>
+      <w:r>
+        <w:t>There has been a big increase</w:t>
+      </w:r>
+      <w:r>
+        <w:t xml:space="preserve"> over the years</w:t>
+      </w:r>
+      <w:r>
+        <w:t xml:space="preserve"> in the number of platforms that are available to gather measurable data about software engineering. These platforms can process this data and extract </w:t>
+      </w:r>
+      <w:r>
+        <w:t>several</w:t>
+      </w:r>
+      <w:r>
+        <w:t xml:space="preserve"> metrics that might be of interest</w:t>
+      </w:r>
+      <w:r>
+        <w:t xml:space="preserve">. Some of these platforms are free but some of them can be quite expensive. </w:t>
+      </w:r>
+    </w:p>
+    <w:p>
+      <w:pPr>
+        <w:pStyle w:val="Heading1"/>
+        <w:rPr>
+          <w:sz w:val="28"/>
+          <w:szCs w:val="28"/>
+        </w:rPr>
+      </w:pPr>
+      <w:bookmarkStart w:id="27" w:name="_Toc89360530"/>
+      <w:bookmarkStart w:id="28" w:name="_Toc89360618"/>
+      <w:bookmarkStart w:id="29" w:name="_Toc89360733"/>
+      <w:r>
+        <w:rPr>
+          <w:sz w:val="28"/>
+          <w:szCs w:val="28"/>
+        </w:rPr>
+        <w:t xml:space="preserve">2.1. </w:t>
+      </w:r>
+      <w:r>
+        <w:rPr>
+          <w:sz w:val="28"/>
+          <w:szCs w:val="28"/>
+        </w:rPr>
         <w:t>Github</w:t>
       </w:r>
+      <w:bookmarkEnd w:id="27"/>
+      <w:bookmarkEnd w:id="28"/>
+      <w:bookmarkEnd w:id="29"/>
     </w:p>
     <w:p>
       <w:r>
@@ -488,30 +2031,38 @@
     <w:p>
       <w:pPr>
         <w:pStyle w:val="Heading1"/>
-        <w:numPr>
-          <w:ilvl w:val="2"/>
-          <w:numId w:val="6"/>
-        </w:numPr>
         <w:rPr>
           <w:sz w:val="24"/>
           <w:szCs w:val="24"/>
         </w:rPr>
       </w:pPr>
+      <w:bookmarkStart w:id="30" w:name="_Toc89360531"/>
+      <w:bookmarkStart w:id="31" w:name="_Toc89360619"/>
+      <w:bookmarkStart w:id="32" w:name="_Toc89360734"/>
       <w:r>
         <w:rPr>
           <w:sz w:val="24"/>
           <w:szCs w:val="24"/>
         </w:rPr>
-        <w:lastRenderedPageBreak/>
-        <w:t xml:space="preserve">User </w:t>
+        <w:t xml:space="preserve">2.1.1. </w:t>
       </w:r>
       <w:r>
         <w:rPr>
           <w:sz w:val="24"/>
           <w:szCs w:val="24"/>
         </w:rPr>
+        <w:t xml:space="preserve">User </w:t>
+      </w:r>
+      <w:r>
+        <w:rPr>
+          <w:sz w:val="24"/>
+          <w:szCs w:val="24"/>
+        </w:rPr>
         <w:t>Activity</w:t>
       </w:r>
+      <w:bookmarkEnd w:id="30"/>
+      <w:bookmarkEnd w:id="31"/>
+      <w:bookmarkEnd w:id="32"/>
     </w:p>
     <w:p>
       <w:r>
@@ -564,6 +2115,7 @@
           <w:sz w:val="24"/>
           <w:szCs w:val="24"/>
         </w:rPr>
+        <w:lastRenderedPageBreak/>
         <w:drawing>
           <wp:inline distT="0" distB="0" distL="0" distR="0" wp14:anchorId="0767CE9F" wp14:editId="106CB168">
             <wp:extent cx="5731510" cy="1448435"/>
@@ -582,7 +2134,7 @@
                     </pic:cNvPicPr>
                   </pic:nvPicPr>
                   <pic:blipFill>
-                    <a:blip r:embed="rId5">
+                    <a:blip r:embed="rId6">
                       <a:extLst>
                         <a:ext uri="{28A0092B-C50C-407E-A947-70E740481C1C}">
                           <a14:useLocalDpi xmlns:a14="http://schemas.microsoft.com/office/drawing/2010/main" val="0"/>
@@ -617,22 +2169,31 @@
     <w:p>
       <w:pPr>
         <w:pStyle w:val="Heading1"/>
-        <w:numPr>
-          <w:ilvl w:val="2"/>
-          <w:numId w:val="6"/>
-        </w:numPr>
         <w:rPr>
           <w:sz w:val="24"/>
           <w:szCs w:val="24"/>
         </w:rPr>
       </w:pPr>
+      <w:bookmarkStart w:id="33" w:name="_Toc89360532"/>
+      <w:bookmarkStart w:id="34" w:name="_Toc89360620"/>
+      <w:bookmarkStart w:id="35" w:name="_Toc89360735"/>
       <w:r>
         <w:rPr>
           <w:sz w:val="24"/>
           <w:szCs w:val="24"/>
         </w:rPr>
+        <w:t xml:space="preserve">2.1.2. </w:t>
+      </w:r>
+      <w:r>
+        <w:rPr>
+          <w:sz w:val="24"/>
+          <w:szCs w:val="24"/>
+        </w:rPr>
         <w:t>Repository Activity</w:t>
       </w:r>
+      <w:bookmarkEnd w:id="33"/>
+      <w:bookmarkEnd w:id="34"/>
+      <w:bookmarkEnd w:id="35"/>
     </w:p>
     <w:p>
       <w:r>
@@ -689,7 +2250,7 @@
                     </pic:cNvPicPr>
                   </pic:nvPicPr>
                   <pic:blipFill>
-                    <a:blip r:embed="rId6">
+                    <a:blip r:embed="rId7">
                       <a:extLst>
                         <a:ext uri="{28A0092B-C50C-407E-A947-70E740481C1C}">
                           <a14:useLocalDpi xmlns:a14="http://schemas.microsoft.com/office/drawing/2010/main" val="0"/>
@@ -775,7 +2336,7 @@
                     </pic:cNvPicPr>
                   </pic:nvPicPr>
                   <pic:blipFill>
-                    <a:blip r:embed="rId7">
+                    <a:blip r:embed="rId8">
                       <a:extLst>
                         <a:ext uri="{28A0092B-C50C-407E-A947-70E740481C1C}">
                           <a14:useLocalDpi xmlns:a14="http://schemas.microsoft.com/office/drawing/2010/main" val="0"/>
@@ -810,52 +2371,61 @@
     <w:p>
       <w:pPr>
         <w:pStyle w:val="Heading1"/>
-        <w:numPr>
-          <w:ilvl w:val="2"/>
-          <w:numId w:val="6"/>
-        </w:numPr>
         <w:rPr>
           <w:sz w:val="24"/>
           <w:szCs w:val="24"/>
         </w:rPr>
       </w:pPr>
+      <w:bookmarkStart w:id="36" w:name="_Toc89360533"/>
+      <w:bookmarkStart w:id="37" w:name="_Toc89360621"/>
+      <w:bookmarkStart w:id="38" w:name="_Toc89360736"/>
       <w:r>
         <w:rPr>
           <w:sz w:val="24"/>
           <w:szCs w:val="24"/>
         </w:rPr>
+        <w:t xml:space="preserve">2.1.3 </w:t>
+      </w:r>
+      <w:r>
+        <w:rPr>
+          <w:sz w:val="24"/>
+          <w:szCs w:val="24"/>
+        </w:rPr>
+        <w:t>Lines of Code – Additions and Deletions</w:t>
+      </w:r>
+      <w:bookmarkEnd w:id="36"/>
+      <w:bookmarkEnd w:id="37"/>
+      <w:bookmarkEnd w:id="38"/>
+    </w:p>
+    <w:p>
+      <w:r>
+        <w:t>The data amount of code additions and deletions can also be easily gathered and visualised straight from Github itself.</w:t>
+      </w:r>
+      <w:r>
+        <w:t xml:space="preserve"> As mentioned earlier in the report, this data should be interpreted carefully because more code additions do not mean more productivity on a certain day. However, this data can be useful in some cases. For example, if there are much more deletions than additions on a certain day, it might mean that a large feature was deleted from the pro</w:t>
+      </w:r>
+      <w:r>
+        <w:t>ject. It could also mean that existing code has been redesigned to use less lines of code than before to improve on its readability or efficiency. On the contrary, if there are much more additions than deletions on a certain day, it might mean that the software engineering team has just begun working on a new feature in the project.</w:t>
+      </w:r>
+      <w:r>
+        <w:t xml:space="preserve"> </w:t>
+      </w:r>
+      <w:r>
+        <w:t xml:space="preserve">This data can be accessed from the repository’s insights&gt;Code frequency section. </w:t>
+      </w:r>
+      <w:r>
+        <w:t xml:space="preserve">The picture below shows the historical number of code additions and deletions for the </w:t>
+      </w:r>
+      <w:r>
+        <w:t>Linux Github repository as of 20/11/2021 (The first commit reaches to over 6,000k but that is cropped from the picture):</w:t>
+      </w:r>
+    </w:p>
+    <w:p>
+      <w:r>
+        <w:rPr>
+          <w:noProof/>
+        </w:rPr>
         <w:lastRenderedPageBreak/>
-        <w:t>Lines of Code – Additions and Deletions</w:t>
-      </w:r>
-    </w:p>
-    <w:p>
-      <w:r>
-        <w:t>The data amount of code additions and deletions can also be easily gathered and visualised straight from Github itself.</w:t>
-      </w:r>
-      <w:r>
-        <w:t xml:space="preserve"> As mentioned earlier in the report, this data should be interpreted carefully because more code additions do not mean more productivity on a certain day. However, this data can be useful in some cases. For example, if there are much more deletions than additions on a certain day, it might mean that a large feature was deleted from the pro</w:t>
-      </w:r>
-      <w:r>
-        <w:t>ject. It could also mean that existing code has been redesigned to use less lines of code than before to improve on its readability or efficiency. On the contrary, if there are much more additions than deletions on a certain day, it might mean that the software engineering team has just begun working on a new feature in the project.</w:t>
-      </w:r>
-      <w:r>
-        <w:t xml:space="preserve"> </w:t>
-      </w:r>
-      <w:r>
-        <w:t xml:space="preserve">This data can be accessed from the repository’s insights&gt;Code frequency section. </w:t>
-      </w:r>
-      <w:r>
-        <w:t xml:space="preserve">The picture below shows the historical number of code additions and deletions for the </w:t>
-      </w:r>
-      <w:r>
-        <w:t>Linux Github repository as of 20/11/2021 (The first commit reaches to over 6,000k but that is cropped from the picture):</w:t>
-      </w:r>
-    </w:p>
-    <w:p>
-      <w:r>
-        <w:rPr>
-          <w:noProof/>
-        </w:rPr>
         <w:drawing>
           <wp:inline distT="0" distB="0" distL="0" distR="0" wp14:anchorId="03F405C4" wp14:editId="519B3637">
             <wp:extent cx="5731510" cy="897890"/>
@@ -874,7 +2444,7 @@
                     </pic:cNvPicPr>
                   </pic:nvPicPr>
                   <pic:blipFill>
-                    <a:blip r:embed="rId8">
+                    <a:blip r:embed="rId9">
                       <a:extLst>
                         <a:ext uri="{28A0092B-C50C-407E-A947-70E740481C1C}">
                           <a14:useLocalDpi xmlns:a14="http://schemas.microsoft.com/office/drawing/2010/main" val="0"/>
@@ -914,6 +2484,9 @@
           <w:szCs w:val="28"/>
         </w:rPr>
       </w:pPr>
+      <w:bookmarkStart w:id="39" w:name="_Toc89360534"/>
+      <w:bookmarkStart w:id="40" w:name="_Toc89360622"/>
+      <w:bookmarkStart w:id="41" w:name="_Toc89360737"/>
       <w:r>
         <w:rPr>
           <w:sz w:val="28"/>
@@ -942,6 +2515,9 @@
         </w:rPr>
         <w:t>ube</w:t>
       </w:r>
+      <w:bookmarkEnd w:id="39"/>
+      <w:bookmarkEnd w:id="40"/>
+      <w:bookmarkEnd w:id="41"/>
     </w:p>
     <w:p>
       <w:r>
@@ -1037,7 +2613,6 @@
         <w:rPr>
           <w:noProof/>
         </w:rPr>
-        <w:lastRenderedPageBreak/>
         <w:drawing>
           <wp:inline distT="0" distB="0" distL="0" distR="0" wp14:anchorId="65631EF7" wp14:editId="2F35ED9C">
             <wp:extent cx="5580030" cy="2814452"/>
@@ -1056,7 +2631,7 @@
                     </pic:cNvPicPr>
                   </pic:nvPicPr>
                   <pic:blipFill>
-                    <a:blip r:embed="rId9">
+                    <a:blip r:embed="rId10">
                       <a:extLst>
                         <a:ext uri="{28A0092B-C50C-407E-A947-70E740481C1C}">
                           <a14:useLocalDpi xmlns:a14="http://schemas.microsoft.com/office/drawing/2010/main" val="0"/>
@@ -1096,13 +2671,20 @@
           <w:szCs w:val="28"/>
         </w:rPr>
       </w:pPr>
+      <w:bookmarkStart w:id="42" w:name="_Toc89360535"/>
+      <w:bookmarkStart w:id="43" w:name="_Toc89360623"/>
+      <w:bookmarkStart w:id="44" w:name="_Toc89360738"/>
       <w:r>
         <w:rPr>
           <w:sz w:val="28"/>
           <w:szCs w:val="28"/>
         </w:rPr>
+        <w:lastRenderedPageBreak/>
         <w:t>2.3. Pluralsight flow</w:t>
       </w:r>
+      <w:bookmarkEnd w:id="42"/>
+      <w:bookmarkEnd w:id="43"/>
+      <w:bookmarkEnd w:id="44"/>
     </w:p>
     <w:p>
       <w:r>
@@ -1118,7 +2700,15 @@
         <w:t>software</w:t>
       </w:r>
       <w:r>
-        <w:t>. It was previously called GitPrime but has rebranded since then</w:t>
+        <w:t xml:space="preserve">. It was previously called </w:t>
+      </w:r>
+      <w:proofErr w:type="spellStart"/>
+      <w:r>
+        <w:t>GitPrime</w:t>
+      </w:r>
+      <w:proofErr w:type="spellEnd"/>
+      <w:r>
+        <w:t xml:space="preserve"> but has rebranded since then</w:t>
       </w:r>
       <w:r>
         <w:t xml:space="preserve">. It can provide us with many useful metrics about </w:t>
@@ -1178,7 +2768,6 @@
         <w:rPr>
           <w:noProof/>
         </w:rPr>
-        <w:lastRenderedPageBreak/>
         <w:drawing>
           <wp:inline distT="0" distB="0" distL="0" distR="0" wp14:anchorId="60D32087" wp14:editId="1409AE8F">
             <wp:extent cx="4986670" cy="2941754"/>
@@ -1197,7 +2786,7 @@
                     </pic:cNvPicPr>
                   </pic:nvPicPr>
                   <pic:blipFill>
-                    <a:blip r:embed="rId10">
+                    <a:blip r:embed="rId11">
                       <a:extLst>
                         <a:ext uri="{28A0092B-C50C-407E-A947-70E740481C1C}">
                           <a14:useLocalDpi xmlns:a14="http://schemas.microsoft.com/office/drawing/2010/main" val="0"/>
@@ -1233,12 +2822,18 @@
       <w:pPr>
         <w:pStyle w:val="Heading1"/>
       </w:pPr>
+      <w:bookmarkStart w:id="45" w:name="_Toc89360536"/>
+      <w:bookmarkStart w:id="46" w:name="_Toc89360624"/>
+      <w:bookmarkStart w:id="47" w:name="_Toc89360739"/>
       <w:r>
         <w:t xml:space="preserve">3. Algorithmic </w:t>
       </w:r>
       <w:r>
         <w:t>Approaches</w:t>
       </w:r>
+      <w:bookmarkEnd w:id="45"/>
+      <w:bookmarkEnd w:id="46"/>
+      <w:bookmarkEnd w:id="47"/>
     </w:p>
     <w:p>
       <w:r>
@@ -1257,7 +2852,11 @@
         <w:t xml:space="preserve">various </w:t>
       </w:r>
       <w:r>
-        <w:t>algorithms to extract data that might be of interest. We could use this data to make more informed decisions</w:t>
+        <w:t xml:space="preserve">algorithms to extract data that might be of </w:t>
+      </w:r>
+      <w:r>
+        <w:lastRenderedPageBreak/>
+        <w:t>interest. We could use this data to make more informed decisions</w:t>
       </w:r>
       <w:r>
         <w:t xml:space="preserve"> by</w:t>
@@ -1280,6 +2879,9 @@
           <w:szCs w:val="28"/>
         </w:rPr>
       </w:pPr>
+      <w:bookmarkStart w:id="48" w:name="_Toc89360537"/>
+      <w:bookmarkStart w:id="49" w:name="_Toc89360625"/>
+      <w:bookmarkStart w:id="50" w:name="_Toc89360740"/>
       <w:r>
         <w:rPr>
           <w:sz w:val="28"/>
@@ -1287,6 +2889,9 @@
         </w:rPr>
         <w:t>3.1. Correlation</w:t>
       </w:r>
+      <w:bookmarkEnd w:id="48"/>
+      <w:bookmarkEnd w:id="49"/>
+      <w:bookmarkEnd w:id="50"/>
       <w:r>
         <w:t xml:space="preserve"> </w:t>
       </w:r>
@@ -1374,11 +2979,7 @@
         <w:t xml:space="preserve"> They might discover that experienced software engineers </w:t>
       </w:r>
       <w:r>
-        <w:t>are much less likely to introduce bugs than less experienced software engineers. Based on this information, the recruiter might be willing to pay more for an experienced software engineer. The picture below is a hypothetical example of a scatter plot of software developing experience (x-</w:t>
-      </w:r>
-      <w:r>
-        <w:lastRenderedPageBreak/>
-        <w:t>axis) vs bug frequency (y-axis)</w:t>
+        <w:t>are much less likely to introduce bugs than less experienced software engineers. Based on this information, the recruiter might be willing to pay more for an experienced software engineer. The picture below is a hypothetical example of a scatter plot of software developing experience (x-axis) vs bug frequency (y-axis)</w:t>
       </w:r>
       <w:r>
         <w:t>. In this example, there is a clear pattern that more experiences software engineers contribute less errors and bugs from the collected data.</w:t>
@@ -1408,7 +3009,7 @@
                     <pic:cNvPicPr/>
                   </pic:nvPicPr>
                   <pic:blipFill>
-                    <a:blip r:embed="rId11"/>
+                    <a:blip r:embed="rId12"/>
                     <a:stretch>
                       <a:fillRect/>
                     </a:stretch>
@@ -1438,9 +3039,16 @@
       <w:pPr>
         <w:pStyle w:val="Heading1"/>
       </w:pPr>
-      <w:r>
+      <w:bookmarkStart w:id="51" w:name="_Toc89360538"/>
+      <w:bookmarkStart w:id="52" w:name="_Toc89360626"/>
+      <w:bookmarkStart w:id="53" w:name="_Toc89360741"/>
+      <w:r>
+        <w:lastRenderedPageBreak/>
         <w:t>3.2. Machine learning</w:t>
       </w:r>
+      <w:bookmarkEnd w:id="51"/>
+      <w:bookmarkEnd w:id="52"/>
+      <w:bookmarkEnd w:id="53"/>
     </w:p>
     <w:p>
       <w:r>
@@ -1597,67 +3205,70 @@
     </w:p>
     <w:p>
       <w:r>
+        <w:t xml:space="preserve">Machine learning is incredibly useful for identifying trends among large pieces of data. It is so good </w:t>
+      </w:r>
+      <w:r>
+        <w:t>at this that it is sometimes able to identify complex patterns and relationships between different input variables that humans would never have been able to discover because of the complexity. For example, we might discover that the reliability of a software engineer</w:t>
+      </w:r>
+      <w:r>
+        <w:t xml:space="preserve"> </w:t>
+      </w:r>
+      <w:r>
+        <w:t>increases as they gain experience, but not if they work in groups of 2-5 people</w:t>
+      </w:r>
+      <w:r>
+        <w:t>, unless the t</w:t>
+      </w:r>
+      <w:r>
+        <w:t>eam has an average of over 5 years of experience in software engineering</w:t>
+      </w:r>
+      <w:r>
+        <w:t>. This is an arbitrary</w:t>
+      </w:r>
+      <w:r>
+        <w:t xml:space="preserve"> </w:t>
+      </w:r>
+      <w:r>
+        <w:t xml:space="preserve">example that a machine learning program </w:t>
+      </w:r>
+      <w:r>
+        <w:t>would be able to identify with sufficient data, but it would be difficult for a human to discover</w:t>
+      </w:r>
+      <w:r>
+        <w:t xml:space="preserve"> this complex relationship. </w:t>
+      </w:r>
+    </w:p>
+    <w:p>
+      <w:r>
+        <w:t xml:space="preserve">As we can see, machine learning can be useful for assisting with measuring some metrics of software engineering. However, there is one certain </w:t>
+      </w:r>
+      <w:r>
+        <w:t xml:space="preserve">thing we need to consider when implementing machine learning in measuring software engineering. </w:t>
+      </w:r>
+      <w:r>
+        <w:t>Machine learning tends to generalise data. It</w:t>
+      </w:r>
+      <w:r>
+        <w:t xml:space="preserve"> works by analysing large data sets and tries to identify patterns from the data. But each piece of data in a data set it unique and sometimes machine learning fails to see important details and context about the data. That is, software engineers are humans and humans are quite difficult to predict. Every software engineer has different experiences, culture, attitudes, outlooks, backgrounds. Because of this, there is no such thing as an “average software engineer”, as every </w:t>
+      </w:r>
+      <w:r>
+        <w:t xml:space="preserve">aspect of a person would have to be exactly average which is almost impossible. It would be unfair to try </w:t>
+      </w:r>
+      <w:r>
+        <w:t>predicting</w:t>
+      </w:r>
+      <w:r>
+        <w:t xml:space="preserve"> a m</w:t>
+      </w:r>
+      <w:r>
+        <w:t>e</w:t>
+      </w:r>
+      <w:r>
+        <w:t xml:space="preserve">tric of an individual software engineer using machine learning that makes conclusions from large data sets </w:t>
+      </w:r>
+      <w:r>
         <w:lastRenderedPageBreak/>
-        <w:t xml:space="preserve">Machine learning is incredibly useful for identifying trends among large pieces of data. It is so good </w:t>
-      </w:r>
-      <w:r>
-        <w:t>at this that it is sometimes able to identify complex patterns and relationships between different input variables that humans would never have been able to discover because of the complexity. For example, we might discover that the reliability of a software engineer</w:t>
-      </w:r>
-      <w:r>
-        <w:t xml:space="preserve"> </w:t>
-      </w:r>
-      <w:r>
-        <w:t>increases as they gain experience, but not if they work in groups of 2-5 people</w:t>
-      </w:r>
-      <w:r>
-        <w:t>, unless the t</w:t>
-      </w:r>
-      <w:r>
-        <w:t>eam has an average of over 5 years of experience in software engineering</w:t>
-      </w:r>
-      <w:r>
-        <w:t>. This is an arbitrary</w:t>
-      </w:r>
-      <w:r>
-        <w:t xml:space="preserve"> </w:t>
-      </w:r>
-      <w:r>
-        <w:t xml:space="preserve">example that a machine learning program </w:t>
-      </w:r>
-      <w:r>
-        <w:t>would be able to identify with sufficient data, but it would be difficult for a human to discover</w:t>
-      </w:r>
-      <w:r>
-        <w:t xml:space="preserve"> this complex relationship. </w:t>
-      </w:r>
-    </w:p>
-    <w:p>
-      <w:r>
-        <w:t xml:space="preserve">As we can see, machine learning can be useful for assisting with measuring some metrics of software engineering. However, there is one certain </w:t>
-      </w:r>
-      <w:r>
-        <w:t xml:space="preserve">thing we need to consider when implementing machine learning in measuring software engineering. </w:t>
-      </w:r>
-      <w:r>
-        <w:t>Machine learning tends to generalise data. It</w:t>
-      </w:r>
-      <w:r>
-        <w:t xml:space="preserve"> works by analysing large data sets and tries to identify patterns from the data. But each piece of data in a data set it unique and sometimes machine learning fails to see important details and context about the data. That is, software engineers are humans and humans are quite difficult to predict. Every software engineer has different experiences, culture, attitudes, outlooks, backgrounds. Because of this, there is no such thing as an “average software engineer”, as every </w:t>
-      </w:r>
-      <w:r>
-        <w:t xml:space="preserve">aspect of a person would have to be exactly average which is almost impossible. It would be unfair to try </w:t>
-      </w:r>
-      <w:r>
-        <w:t>predicting</w:t>
-      </w:r>
-      <w:r>
-        <w:t xml:space="preserve"> a m</w:t>
-      </w:r>
-      <w:r>
-        <w:t>e</w:t>
-      </w:r>
-      <w:r>
-        <w:t xml:space="preserve">tric of an individual software engineer using machine learning that makes conclusions from large data sets that other people generated. </w:t>
+        <w:t xml:space="preserve">that other people generated. </w:t>
       </w:r>
       <w:r>
         <w:t>It would be even more unfair to make employment decisions using the results from machine learning. Because of this, machine learning should be used with great caution and understanding when measuring software engineering.</w:t>
@@ -1667,12 +3278,18 @@
       <w:pPr>
         <w:pStyle w:val="Heading1"/>
       </w:pPr>
+      <w:bookmarkStart w:id="54" w:name="_Toc89360539"/>
+      <w:bookmarkStart w:id="55" w:name="_Toc89360627"/>
+      <w:bookmarkStart w:id="56" w:name="_Toc89360742"/>
       <w:r>
         <w:t xml:space="preserve">4. </w:t>
       </w:r>
       <w:r>
         <w:t>Ethical Concerns</w:t>
       </w:r>
+      <w:bookmarkEnd w:id="54"/>
+      <w:bookmarkEnd w:id="55"/>
+      <w:bookmarkEnd w:id="56"/>
     </w:p>
     <w:p>
       <w:r>
@@ -1687,6 +3304,9 @@
           <w:szCs w:val="28"/>
         </w:rPr>
       </w:pPr>
+      <w:bookmarkStart w:id="57" w:name="_Toc89360540"/>
+      <w:bookmarkStart w:id="58" w:name="_Toc89360628"/>
+      <w:bookmarkStart w:id="59" w:name="_Toc89360743"/>
       <w:r>
         <w:rPr>
           <w:sz w:val="28"/>
@@ -1708,6 +3328,9 @@
         </w:rPr>
         <w:t>Reliability</w:t>
       </w:r>
+      <w:bookmarkEnd w:id="57"/>
+      <w:bookmarkEnd w:id="58"/>
+      <w:bookmarkEnd w:id="59"/>
     </w:p>
     <w:p>
       <w:r>
@@ -1758,8 +3381,13 @@
       <w:r>
         <w:t xml:space="preserve"> A software </w:t>
       </w:r>
-      <w:r>
-        <w:t xml:space="preserve">engineer </w:t>
+      <w:proofErr w:type="gramStart"/>
+      <w:r>
+        <w:t>engineer</w:t>
+      </w:r>
+      <w:proofErr w:type="gramEnd"/>
+      <w:r>
+        <w:t xml:space="preserve"> </w:t>
       </w:r>
       <w:r>
         <w:t>that scores better in one metric than another software engineer</w:t>
@@ -1794,6 +3422,9 @@
           <w:szCs w:val="28"/>
         </w:rPr>
       </w:pPr>
+      <w:bookmarkStart w:id="60" w:name="_Toc89360541"/>
+      <w:bookmarkStart w:id="61" w:name="_Toc89360629"/>
+      <w:bookmarkStart w:id="62" w:name="_Toc89360744"/>
       <w:r>
         <w:rPr>
           <w:sz w:val="28"/>
@@ -1815,6 +3446,9 @@
         </w:rPr>
         <w:t xml:space="preserve"> Privacy</w:t>
       </w:r>
+      <w:bookmarkEnd w:id="60"/>
+      <w:bookmarkEnd w:id="61"/>
+      <w:bookmarkEnd w:id="62"/>
     </w:p>
     <w:p>
       <w:r>
@@ -1836,11 +3470,7 @@
         <w:t xml:space="preserve">. They </w:t>
       </w:r>
       <w:r>
-        <w:t xml:space="preserve">most likely not know what data is stored, where it is stored, how it is processed and used, and who has access to it. There is a rise in the number of </w:t>
-      </w:r>
-      <w:r>
-        <w:lastRenderedPageBreak/>
-        <w:t>companies that want their employees to wear monitoring devices that track their heart rate</w:t>
+        <w:t>most likely not know what data is stored, where it is stored, how it is processed and used, and who has access to it. There is a rise in the number of companies that want their employees to wear monitoring devices that track their heart rate</w:t>
       </w:r>
       <w:r>
         <w:t xml:space="preserve">, movement, location. This is supposedly meant to improve the experience of an employee by trying to detect their stress levels, reminding them to take a break etc. However, most people would probably be very uncomfortable with this extremely personal data being collected about them for workplace reasons. </w:t>
@@ -1854,6 +3484,9 @@
           <w:szCs w:val="28"/>
         </w:rPr>
       </w:pPr>
+      <w:bookmarkStart w:id="63" w:name="_Toc89360542"/>
+      <w:bookmarkStart w:id="64" w:name="_Toc89360630"/>
+      <w:bookmarkStart w:id="65" w:name="_Toc89360745"/>
       <w:r>
         <w:rPr>
           <w:sz w:val="28"/>
@@ -1896,6 +3529,9 @@
         </w:rPr>
         <w:t xml:space="preserve"> in the workplace</w:t>
       </w:r>
+      <w:bookmarkEnd w:id="63"/>
+      <w:bookmarkEnd w:id="64"/>
+      <w:bookmarkEnd w:id="65"/>
     </w:p>
     <w:p>
       <w:r>
@@ -1931,6 +3567,9 @@
           <w:szCs w:val="28"/>
         </w:rPr>
       </w:pPr>
+      <w:bookmarkStart w:id="66" w:name="_Toc89360543"/>
+      <w:bookmarkStart w:id="67" w:name="_Toc89360631"/>
+      <w:bookmarkStart w:id="68" w:name="_Toc89360746"/>
       <w:r>
         <w:rPr>
           <w:sz w:val="28"/>
@@ -1938,6 +3577,9 @@
         </w:rPr>
         <w:t>4.3.1. Employees unaware of the measurements</w:t>
       </w:r>
+      <w:bookmarkEnd w:id="66"/>
+      <w:bookmarkEnd w:id="67"/>
+      <w:bookmarkEnd w:id="68"/>
     </w:p>
     <w:p>
       <w:r>
@@ -1956,7 +3598,11 @@
         <w:t xml:space="preserve">. However, there are obvious ethical questions arising from this. Is it fair to measure </w:t>
       </w:r>
       <w:r>
-        <w:t xml:space="preserve">an employee without them knowing? Most people would probably not be happy to see that their work was being measured without them knowing what is exactly being measured about them. </w:t>
+        <w:t xml:space="preserve">an employee </w:t>
+      </w:r>
+      <w:r>
+        <w:lastRenderedPageBreak/>
+        <w:t xml:space="preserve">without them knowing? Most people would probably not be happy to see that their work was being measured without them knowing what is exactly being measured about them. </w:t>
       </w:r>
       <w:r>
         <w:t xml:space="preserve">They would most likely prefer to know about this measurement in advance so that they can </w:t>
@@ -1991,43 +3637,62 @@
           <w:szCs w:val="28"/>
         </w:rPr>
       </w:pPr>
+      <w:bookmarkStart w:id="69" w:name="_Toc89360544"/>
+      <w:bookmarkStart w:id="70" w:name="_Toc89360632"/>
+      <w:bookmarkStart w:id="71" w:name="_Toc89360747"/>
       <w:r>
         <w:rPr>
           <w:sz w:val="28"/>
           <w:szCs w:val="28"/>
         </w:rPr>
-        <w:t xml:space="preserve">4.3.2. Employees aware of the exact measurement </w:t>
-      </w:r>
-    </w:p>
-    <w:p>
-      <w:r>
-        <w:t xml:space="preserve">Employees would much prefer to know whether their work is being measured or not. They would also like to know what exactly will be measured about their work before it is measured. </w:t>
-      </w:r>
-      <w:r>
-        <w:t xml:space="preserve">This would make them less stressed and worried about their privacy if they knew exactly what is being measured. However, this might lead to manipulated results. If software engineers know exactly what will be measured about them, they will be likely to write code in such a way to manipulate </w:t>
-      </w:r>
-      <w:r>
-        <w:t xml:space="preserve">the metric in their favour. This might cause their work to drop quality in other metrics that they know are not measured that might be important in the software engineering process. </w:t>
-      </w:r>
-      <w:r>
-        <w:t>This doesn’t necessarily raise any serious ethical concerns, but the accuracy and validity of the measurement is subject to being manipulated favourably by the employees, which defeats the purpose of the measurement to an extent.</w:t>
-      </w:r>
-    </w:p>
-    <w:p>
-      <w:pPr>
-        <w:pStyle w:val="Heading1"/>
+        <w:t>4.3.2. Employees aware of the exact measurement</w:t>
+      </w:r>
+      <w:bookmarkEnd w:id="69"/>
+      <w:bookmarkEnd w:id="70"/>
+      <w:bookmarkEnd w:id="71"/>
+      <w:r>
         <w:rPr>
           <w:sz w:val="28"/>
           <w:szCs w:val="28"/>
         </w:rPr>
-      </w:pPr>
-      <w:r>
+        <w:t xml:space="preserve"> </w:t>
+      </w:r>
+    </w:p>
+    <w:p>
+      <w:r>
+        <w:t xml:space="preserve">Employees would much prefer to know whether their work is being measured or not. They would also like to know what exactly will be measured about their work before it is measured. </w:t>
+      </w:r>
+      <w:r>
+        <w:t xml:space="preserve">This would make them less stressed and worried about their privacy if they knew exactly what is being measured. However, this might lead to manipulated results. If software engineers know exactly what will be measured about them, they will be likely to write code in such a way to manipulate </w:t>
+      </w:r>
+      <w:r>
+        <w:t xml:space="preserve">the metric in their favour. This might cause their work to drop quality in other metrics that they know are not measured that might be important in the software engineering process. </w:t>
+      </w:r>
+      <w:r>
+        <w:t>This doesn’t necessarily raise any serious ethical concerns, but the accuracy and validity of the measurement is subject to being manipulated favourably by the employees, which defeats the purpose of the measurement to an extent.</w:t>
+      </w:r>
+    </w:p>
+    <w:p>
+      <w:pPr>
+        <w:pStyle w:val="Heading1"/>
         <w:rPr>
           <w:sz w:val="28"/>
           <w:szCs w:val="28"/>
         </w:rPr>
+      </w:pPr>
+      <w:bookmarkStart w:id="72" w:name="_Toc89360545"/>
+      <w:bookmarkStart w:id="73" w:name="_Toc89360633"/>
+      <w:bookmarkStart w:id="74" w:name="_Toc89360748"/>
+      <w:r>
+        <w:rPr>
+          <w:sz w:val="28"/>
+          <w:szCs w:val="28"/>
+        </w:rPr>
         <w:t>4.3.3. Employees aware of the measurements but unaware of the details</w:t>
       </w:r>
+      <w:bookmarkEnd w:id="72"/>
+      <w:bookmarkEnd w:id="73"/>
+      <w:bookmarkEnd w:id="74"/>
     </w:p>
     <w:p>
       <w:r>
@@ -2068,6 +3733,115 @@
       </w:r>
       <w:r>
         <w:t xml:space="preserve">measured favourably for as many metrics as possible. </w:t>
+      </w:r>
+    </w:p>
+    <w:p/>
+    <w:p>
+      <w:pPr>
+        <w:pStyle w:val="Heading1"/>
+      </w:pPr>
+      <w:bookmarkStart w:id="75" w:name="_Toc89360546"/>
+      <w:bookmarkStart w:id="76" w:name="_Toc89360634"/>
+      <w:bookmarkStart w:id="77" w:name="_Toc89360749"/>
+      <w:r>
+        <w:t>5.Sources</w:t>
+      </w:r>
+      <w:bookmarkEnd w:id="75"/>
+      <w:bookmarkEnd w:id="76"/>
+      <w:bookmarkEnd w:id="77"/>
+    </w:p>
+    <w:p>
+      <w:hyperlink r:id="rId13" w:anchor=":~:text=Github%20has%20market%20share%20of,Services%20with%200.94%25%20market%20share" w:history="1">
+        <w:r>
+          <w:rPr>
+            <w:rStyle w:val="Hyperlink"/>
+          </w:rPr>
+          <w:t>https://www.slintel.com/tech/source-code-management/github-market-share#:~:text=Github%20has%20market%20share%20of,Services%20with%200.94%25%20market%20share</w:t>
+        </w:r>
+      </w:hyperlink>
+      <w:r>
+        <w:t>.</w:t>
+      </w:r>
+    </w:p>
+    <w:p>
+      <w:r>
+        <w:t>https://www.techopedia.com/definition/27151/code-efficiency#:~:text=Code%20efficiency%20is%20a%20broad,element%20in%20ensuring%20high%20performance.</w:t>
+      </w:r>
+    </w:p>
+    <w:p>
+      <w:hyperlink r:id="rId14" w:history="1">
+        <w:r>
+          <w:rPr>
+            <w:rStyle w:val="Hyperlink"/>
+          </w:rPr>
+          <w:t>https://docs.waydev.co/en/articles/2878427-what-is-impact</w:t>
+        </w:r>
+      </w:hyperlink>
+    </w:p>
+    <w:p>
+      <w:r>
+        <w:t>https://github.com/torvalds/linux</w:t>
+      </w:r>
+    </w:p>
+    <w:p>
+      <w:r>
+        <w:t>https://blog.setapp.pl/sonarqube-rules-quality-profiles-gates</w:t>
+      </w:r>
+    </w:p>
+    <w:p>
+      <w:r>
+        <w:t>https://en.wikipedia.org/wiki/SonarQube</w:t>
+      </w:r>
+    </w:p>
+    <w:p>
+      <w:r>
+        <w:t>https://www.n-able.com/features/computer-security-vulnerabilities</w:t>
+      </w:r>
+      <w:r>
+        <w:t>https://www.pluralsight.com/product/flow</w:t>
+      </w:r>
+    </w:p>
+    <w:p>
+      <w:hyperlink r:id="rId15" w:anchor=":~:text=Impact%20is%20a%20way%20to,carry%20when%20implementing%20these%20changes%3F%E2%80%9D" w:history="1">
+        <w:r>
+          <w:rPr>
+            <w:rStyle w:val="Hyperlink"/>
+          </w:rPr>
+          <w:t>https://help.pluralsight.com/help/what-is-impact#:~:text=Impact%20is%20a%20way%20to,carry%20when%20implementing%20these%20changes%3F%E2%80%9D</w:t>
+        </w:r>
+      </w:hyperlink>
+    </w:p>
+    <w:p>
+      <w:r>
+        <w:t>https://www.statisticshowto.com/probability-and-statistics/correlation-analysis/</w:t>
+      </w:r>
+    </w:p>
+    <w:p>
+      <w:hyperlink r:id="rId16" w:history="1">
+        <w:r>
+          <w:rPr>
+            <w:rStyle w:val="Hyperlink"/>
+          </w:rPr>
+          <w:t>https://www.ibm.com/cloud/learn/supervised-learning</w:t>
+        </w:r>
+      </w:hyperlink>
+    </w:p>
+    <w:p>
+      <w:hyperlink r:id="rId17" w:anchor=":~:text=Cluster%20analysis%2C%20or%20clustering%2C%20is,or%20clusters%20in%20feature%20space" w:history="1">
+        <w:r>
+          <w:rPr>
+            <w:rStyle w:val="Hyperlink"/>
+          </w:rPr>
+          <w:t>https://machinelearningmastery.com/clustering-algorithms-with-python/#:~:text=Cluster%20analysis%2C%20or%20clustering%2C%20is,or%20clusters%20in%20feature%20space</w:t>
+        </w:r>
+      </w:hyperlink>
+      <w:r>
+        <w:t>.</w:t>
+      </w:r>
+    </w:p>
+    <w:p>
+      <w:r>
+        <w:t>https://machinelearningmastery.com/classification-versus-regression-in-machine-learning/</w:t>
       </w:r>
     </w:p>
     <w:sectPr>
@@ -2285,6 +4059,232 @@
     </w:lvl>
   </w:abstractNum>
   <w:abstractNum w:abstractNumId="2" w15:restartNumberingAfterBreak="0">
+    <w:nsid w:val="12561779"/>
+    <w:multiLevelType w:val="multilevel"/>
+    <w:tmpl w:val="46360A06"/>
+    <w:lvl w:ilvl="0">
+      <w:start w:val="2"/>
+      <w:numFmt w:val="decimal"/>
+      <w:lvlText w:val="%1."/>
+      <w:lvlJc w:val="left"/>
+      <w:pPr>
+        <w:ind w:left="429" w:hanging="429"/>
+      </w:pPr>
+      <w:rPr>
+        <w:rFonts w:hint="default"/>
+      </w:rPr>
+    </w:lvl>
+    <w:lvl w:ilvl="1">
+      <w:start w:val="1"/>
+      <w:numFmt w:val="decimal"/>
+      <w:lvlText w:val="%1.%2."/>
+      <w:lvlJc w:val="left"/>
+      <w:pPr>
+        <w:ind w:left="1080" w:hanging="720"/>
+      </w:pPr>
+      <w:rPr>
+        <w:rFonts w:hint="default"/>
+      </w:rPr>
+    </w:lvl>
+    <w:lvl w:ilvl="2">
+      <w:start w:val="1"/>
+      <w:numFmt w:val="decimal"/>
+      <w:lvlText w:val="%1.%2.%3."/>
+      <w:lvlJc w:val="left"/>
+      <w:pPr>
+        <w:ind w:left="1440" w:hanging="720"/>
+      </w:pPr>
+      <w:rPr>
+        <w:rFonts w:hint="default"/>
+      </w:rPr>
+    </w:lvl>
+    <w:lvl w:ilvl="3">
+      <w:start w:val="1"/>
+      <w:numFmt w:val="decimal"/>
+      <w:lvlText w:val="%1.%2.%3.%4."/>
+      <w:lvlJc w:val="left"/>
+      <w:pPr>
+        <w:ind w:left="2160" w:hanging="1080"/>
+      </w:pPr>
+      <w:rPr>
+        <w:rFonts w:hint="default"/>
+      </w:rPr>
+    </w:lvl>
+    <w:lvl w:ilvl="4">
+      <w:start w:val="1"/>
+      <w:numFmt w:val="decimal"/>
+      <w:lvlText w:val="%1.%2.%3.%4.%5."/>
+      <w:lvlJc w:val="left"/>
+      <w:pPr>
+        <w:ind w:left="2520" w:hanging="1080"/>
+      </w:pPr>
+      <w:rPr>
+        <w:rFonts w:hint="default"/>
+      </w:rPr>
+    </w:lvl>
+    <w:lvl w:ilvl="5">
+      <w:start w:val="1"/>
+      <w:numFmt w:val="decimal"/>
+      <w:lvlText w:val="%1.%2.%3.%4.%5.%6."/>
+      <w:lvlJc w:val="left"/>
+      <w:pPr>
+        <w:ind w:left="3240" w:hanging="1440"/>
+      </w:pPr>
+      <w:rPr>
+        <w:rFonts w:hint="default"/>
+      </w:rPr>
+    </w:lvl>
+    <w:lvl w:ilvl="6">
+      <w:start w:val="1"/>
+      <w:numFmt w:val="decimal"/>
+      <w:lvlText w:val="%1.%2.%3.%4.%5.%6.%7."/>
+      <w:lvlJc w:val="left"/>
+      <w:pPr>
+        <w:ind w:left="3960" w:hanging="1800"/>
+      </w:pPr>
+      <w:rPr>
+        <w:rFonts w:hint="default"/>
+      </w:rPr>
+    </w:lvl>
+    <w:lvl w:ilvl="7">
+      <w:start w:val="1"/>
+      <w:numFmt w:val="decimal"/>
+      <w:lvlText w:val="%1.%2.%3.%4.%5.%6.%7.%8."/>
+      <w:lvlJc w:val="left"/>
+      <w:pPr>
+        <w:ind w:left="4320" w:hanging="1800"/>
+      </w:pPr>
+      <w:rPr>
+        <w:rFonts w:hint="default"/>
+      </w:rPr>
+    </w:lvl>
+    <w:lvl w:ilvl="8">
+      <w:start w:val="1"/>
+      <w:numFmt w:val="decimal"/>
+      <w:lvlText w:val="%1.%2.%3.%4.%5.%6.%7.%8.%9."/>
+      <w:lvlJc w:val="left"/>
+      <w:pPr>
+        <w:ind w:left="5040" w:hanging="2160"/>
+      </w:pPr>
+      <w:rPr>
+        <w:rFonts w:hint="default"/>
+      </w:rPr>
+    </w:lvl>
+  </w:abstractNum>
+  <w:abstractNum w:abstractNumId="3" w15:restartNumberingAfterBreak="0">
+    <w:nsid w:val="143C0313"/>
+    <w:multiLevelType w:val="multilevel"/>
+    <w:tmpl w:val="5A3AEE60"/>
+    <w:lvl w:ilvl="0">
+      <w:start w:val="2"/>
+      <w:numFmt w:val="decimal"/>
+      <w:lvlText w:val="%1"/>
+      <w:lvlJc w:val="left"/>
+      <w:pPr>
+        <w:ind w:left="360" w:hanging="360"/>
+      </w:pPr>
+      <w:rPr>
+        <w:rFonts w:hint="default"/>
+      </w:rPr>
+    </w:lvl>
+    <w:lvl w:ilvl="1">
+      <w:start w:val="1"/>
+      <w:numFmt w:val="decimal"/>
+      <w:lvlText w:val="%1.%2"/>
+      <w:lvlJc w:val="left"/>
+      <w:pPr>
+        <w:ind w:left="360" w:hanging="360"/>
+      </w:pPr>
+      <w:rPr>
+        <w:rFonts w:hint="default"/>
+      </w:rPr>
+    </w:lvl>
+    <w:lvl w:ilvl="2">
+      <w:start w:val="1"/>
+      <w:numFmt w:val="decimal"/>
+      <w:lvlText w:val="%1.%2.%3"/>
+      <w:lvlJc w:val="left"/>
+      <w:pPr>
+        <w:ind w:left="720" w:hanging="720"/>
+      </w:pPr>
+      <w:rPr>
+        <w:rFonts w:hint="default"/>
+      </w:rPr>
+    </w:lvl>
+    <w:lvl w:ilvl="3">
+      <w:start w:val="1"/>
+      <w:numFmt w:val="decimal"/>
+      <w:lvlText w:val="%1.%2.%3.%4"/>
+      <w:lvlJc w:val="left"/>
+      <w:pPr>
+        <w:ind w:left="1080" w:hanging="1080"/>
+      </w:pPr>
+      <w:rPr>
+        <w:rFonts w:hint="default"/>
+      </w:rPr>
+    </w:lvl>
+    <w:lvl w:ilvl="4">
+      <w:start w:val="1"/>
+      <w:numFmt w:val="decimal"/>
+      <w:lvlText w:val="%1.%2.%3.%4.%5"/>
+      <w:lvlJc w:val="left"/>
+      <w:pPr>
+        <w:ind w:left="1080" w:hanging="1080"/>
+      </w:pPr>
+      <w:rPr>
+        <w:rFonts w:hint="default"/>
+      </w:rPr>
+    </w:lvl>
+    <w:lvl w:ilvl="5">
+      <w:start w:val="1"/>
+      <w:numFmt w:val="decimal"/>
+      <w:lvlText w:val="%1.%2.%3.%4.%5.%6"/>
+      <w:lvlJc w:val="left"/>
+      <w:pPr>
+        <w:ind w:left="1440" w:hanging="1440"/>
+      </w:pPr>
+      <w:rPr>
+        <w:rFonts w:hint="default"/>
+      </w:rPr>
+    </w:lvl>
+    <w:lvl w:ilvl="6">
+      <w:start w:val="1"/>
+      <w:numFmt w:val="decimal"/>
+      <w:lvlText w:val="%1.%2.%3.%4.%5.%6.%7"/>
+      <w:lvlJc w:val="left"/>
+      <w:pPr>
+        <w:ind w:left="1440" w:hanging="1440"/>
+      </w:pPr>
+      <w:rPr>
+        <w:rFonts w:hint="default"/>
+      </w:rPr>
+    </w:lvl>
+    <w:lvl w:ilvl="7">
+      <w:start w:val="1"/>
+      <w:numFmt w:val="decimal"/>
+      <w:lvlText w:val="%1.%2.%3.%4.%5.%6.%7.%8"/>
+      <w:lvlJc w:val="left"/>
+      <w:pPr>
+        <w:ind w:left="1800" w:hanging="1800"/>
+      </w:pPr>
+      <w:rPr>
+        <w:rFonts w:hint="default"/>
+      </w:rPr>
+    </w:lvl>
+    <w:lvl w:ilvl="8">
+      <w:start w:val="1"/>
+      <w:numFmt w:val="decimal"/>
+      <w:lvlText w:val="%1.%2.%3.%4.%5.%6.%7.%8.%9"/>
+      <w:lvlJc w:val="left"/>
+      <w:pPr>
+        <w:ind w:left="2160" w:hanging="2160"/>
+      </w:pPr>
+      <w:rPr>
+        <w:rFonts w:hint="default"/>
+      </w:rPr>
+    </w:lvl>
+  </w:abstractNum>
+  <w:abstractNum w:abstractNumId="4" w15:restartNumberingAfterBreak="0">
     <w:nsid w:val="1B3C14AA"/>
     <w:multiLevelType w:val="hybridMultilevel"/>
     <w:tmpl w:val="1332E826"/>
@@ -2373,7 +4373,7 @@
       </w:pPr>
     </w:lvl>
   </w:abstractNum>
-  <w:abstractNum w:abstractNumId="3" w15:restartNumberingAfterBreak="0">
+  <w:abstractNum w:abstractNumId="5" w15:restartNumberingAfterBreak="0">
     <w:nsid w:val="1C995B48"/>
     <w:multiLevelType w:val="multilevel"/>
     <w:tmpl w:val="24FE9DAE"/>
@@ -2486,7 +4486,7 @@
       </w:rPr>
     </w:lvl>
   </w:abstractNum>
-  <w:abstractNum w:abstractNumId="4" w15:restartNumberingAfterBreak="0">
+  <w:abstractNum w:abstractNumId="6" w15:restartNumberingAfterBreak="0">
     <w:nsid w:val="1FCC1C24"/>
     <w:multiLevelType w:val="multilevel"/>
     <w:tmpl w:val="73FE5AAC"/>
@@ -2599,7 +4599,120 @@
       </w:rPr>
     </w:lvl>
   </w:abstractNum>
-  <w:abstractNum w:abstractNumId="5" w15:restartNumberingAfterBreak="0">
+  <w:abstractNum w:abstractNumId="7" w15:restartNumberingAfterBreak="0">
+    <w:nsid w:val="234130A9"/>
+    <w:multiLevelType w:val="multilevel"/>
+    <w:tmpl w:val="04B26B1A"/>
+    <w:lvl w:ilvl="0">
+      <w:start w:val="2"/>
+      <w:numFmt w:val="decimal"/>
+      <w:lvlText w:val="%1"/>
+      <w:lvlJc w:val="left"/>
+      <w:pPr>
+        <w:ind w:left="480" w:hanging="480"/>
+      </w:pPr>
+      <w:rPr>
+        <w:rFonts w:hint="default"/>
+      </w:rPr>
+    </w:lvl>
+    <w:lvl w:ilvl="1">
+      <w:start w:val="1"/>
+      <w:numFmt w:val="decimal"/>
+      <w:lvlText w:val="%1.%2"/>
+      <w:lvlJc w:val="left"/>
+      <w:pPr>
+        <w:ind w:left="840" w:hanging="480"/>
+      </w:pPr>
+      <w:rPr>
+        <w:rFonts w:hint="default"/>
+      </w:rPr>
+    </w:lvl>
+    <w:lvl w:ilvl="2">
+      <w:start w:val="3"/>
+      <w:numFmt w:val="decimal"/>
+      <w:lvlText w:val="%1.%2.%3"/>
+      <w:lvlJc w:val="left"/>
+      <w:pPr>
+        <w:ind w:left="1440" w:hanging="720"/>
+      </w:pPr>
+      <w:rPr>
+        <w:rFonts w:hint="default"/>
+      </w:rPr>
+    </w:lvl>
+    <w:lvl w:ilvl="3">
+      <w:start w:val="1"/>
+      <w:numFmt w:val="upperLetter"/>
+      <w:lvlText w:val="%1.%2.%3.%4"/>
+      <w:lvlJc w:val="left"/>
+      <w:pPr>
+        <w:ind w:left="1800" w:hanging="720"/>
+      </w:pPr>
+      <w:rPr>
+        <w:rFonts w:hint="default"/>
+      </w:rPr>
+    </w:lvl>
+    <w:lvl w:ilvl="4">
+      <w:start w:val="1"/>
+      <w:numFmt w:val="decimal"/>
+      <w:lvlText w:val="%1.%2.%3.%4.%5"/>
+      <w:lvlJc w:val="left"/>
+      <w:pPr>
+        <w:ind w:left="2520" w:hanging="1080"/>
+      </w:pPr>
+      <w:rPr>
+        <w:rFonts w:hint="default"/>
+      </w:rPr>
+    </w:lvl>
+    <w:lvl w:ilvl="5">
+      <w:start w:val="1"/>
+      <w:numFmt w:val="decimal"/>
+      <w:lvlText w:val="%1.%2.%3.%4.%5.%6"/>
+      <w:lvlJc w:val="left"/>
+      <w:pPr>
+        <w:ind w:left="2880" w:hanging="1080"/>
+      </w:pPr>
+      <w:rPr>
+        <w:rFonts w:hint="default"/>
+      </w:rPr>
+    </w:lvl>
+    <w:lvl w:ilvl="6">
+      <w:start w:val="1"/>
+      <w:numFmt w:val="decimal"/>
+      <w:lvlText w:val="%1.%2.%3.%4.%5.%6.%7"/>
+      <w:lvlJc w:val="left"/>
+      <w:pPr>
+        <w:ind w:left="3600" w:hanging="1440"/>
+      </w:pPr>
+      <w:rPr>
+        <w:rFonts w:hint="default"/>
+      </w:rPr>
+    </w:lvl>
+    <w:lvl w:ilvl="7">
+      <w:start w:val="1"/>
+      <w:numFmt w:val="decimal"/>
+      <w:lvlText w:val="%1.%2.%3.%4.%5.%6.%7.%8"/>
+      <w:lvlJc w:val="left"/>
+      <w:pPr>
+        <w:ind w:left="3960" w:hanging="1440"/>
+      </w:pPr>
+      <w:rPr>
+        <w:rFonts w:hint="default"/>
+      </w:rPr>
+    </w:lvl>
+    <w:lvl w:ilvl="8">
+      <w:start w:val="1"/>
+      <w:numFmt w:val="decimal"/>
+      <w:lvlText w:val="%1.%2.%3.%4.%5.%6.%7.%8.%9"/>
+      <w:lvlJc w:val="left"/>
+      <w:pPr>
+        <w:ind w:left="4680" w:hanging="1800"/>
+      </w:pPr>
+      <w:rPr>
+        <w:rFonts w:hint="default"/>
+      </w:rPr>
+    </w:lvl>
+  </w:abstractNum>
+  <w:abstractNum w:abstractNumId="8" w15:restartNumberingAfterBreak="0">
     <w:nsid w:val="2F8E1826"/>
     <w:multiLevelType w:val="multilevel"/>
     <w:tmpl w:val="EA86CAEE"/>
@@ -2712,7 +4825,120 @@
       </w:rPr>
     </w:lvl>
   </w:abstractNum>
-  <w:abstractNum w:abstractNumId="6" w15:restartNumberingAfterBreak="0">
+  <w:abstractNum w:abstractNumId="9" w15:restartNumberingAfterBreak="0">
+    <w:nsid w:val="373A72D0"/>
+    <w:multiLevelType w:val="multilevel"/>
+    <w:tmpl w:val="C1822990"/>
+    <w:lvl w:ilvl="0">
+      <w:start w:val="2"/>
+      <w:numFmt w:val="decimal"/>
+      <w:lvlText w:val="%1"/>
+      <w:lvlJc w:val="left"/>
+      <w:pPr>
+        <w:ind w:left="480" w:hanging="480"/>
+      </w:pPr>
+      <w:rPr>
+        <w:rFonts w:hint="default"/>
+      </w:rPr>
+    </w:lvl>
+    <w:lvl w:ilvl="1">
+      <w:start w:val="1"/>
+      <w:numFmt w:val="decimal"/>
+      <w:lvlText w:val="%1.%2"/>
+      <w:lvlJc w:val="left"/>
+      <w:pPr>
+        <w:ind w:left="1200" w:hanging="480"/>
+      </w:pPr>
+      <w:rPr>
+        <w:rFonts w:hint="default"/>
+      </w:rPr>
+    </w:lvl>
+    <w:lvl w:ilvl="2">
+      <w:start w:val="3"/>
+      <w:numFmt w:val="decimal"/>
+      <w:lvlText w:val="%1.%2.%3"/>
+      <w:lvlJc w:val="left"/>
+      <w:pPr>
+        <w:ind w:left="2160" w:hanging="720"/>
+      </w:pPr>
+      <w:rPr>
+        <w:rFonts w:hint="default"/>
+      </w:rPr>
+    </w:lvl>
+    <w:lvl w:ilvl="3">
+      <w:start w:val="1"/>
+      <w:numFmt w:val="decimal"/>
+      <w:lvlText w:val="%1.%2.%3.%4"/>
+      <w:lvlJc w:val="left"/>
+      <w:pPr>
+        <w:ind w:left="2880" w:hanging="720"/>
+      </w:pPr>
+      <w:rPr>
+        <w:rFonts w:hint="default"/>
+      </w:rPr>
+    </w:lvl>
+    <w:lvl w:ilvl="4">
+      <w:start w:val="1"/>
+      <w:numFmt w:val="decimal"/>
+      <w:lvlText w:val="%1.%2.%3.%4.%5"/>
+      <w:lvlJc w:val="left"/>
+      <w:pPr>
+        <w:ind w:left="3960" w:hanging="1080"/>
+      </w:pPr>
+      <w:rPr>
+        <w:rFonts w:hint="default"/>
+      </w:rPr>
+    </w:lvl>
+    <w:lvl w:ilvl="5">
+      <w:start w:val="1"/>
+      <w:numFmt w:val="decimal"/>
+      <w:lvlText w:val="%1.%2.%3.%4.%5.%6"/>
+      <w:lvlJc w:val="left"/>
+      <w:pPr>
+        <w:ind w:left="4680" w:hanging="1080"/>
+      </w:pPr>
+      <w:rPr>
+        <w:rFonts w:hint="default"/>
+      </w:rPr>
+    </w:lvl>
+    <w:lvl w:ilvl="6">
+      <w:start w:val="1"/>
+      <w:numFmt w:val="decimal"/>
+      <w:lvlText w:val="%1.%2.%3.%4.%5.%6.%7"/>
+      <w:lvlJc w:val="left"/>
+      <w:pPr>
+        <w:ind w:left="5760" w:hanging="1440"/>
+      </w:pPr>
+      <w:rPr>
+        <w:rFonts w:hint="default"/>
+      </w:rPr>
+    </w:lvl>
+    <w:lvl w:ilvl="7">
+      <w:start w:val="1"/>
+      <w:numFmt w:val="decimal"/>
+      <w:lvlText w:val="%1.%2.%3.%4.%5.%6.%7.%8"/>
+      <w:lvlJc w:val="left"/>
+      <w:pPr>
+        <w:ind w:left="6480" w:hanging="1440"/>
+      </w:pPr>
+      <w:rPr>
+        <w:rFonts w:hint="default"/>
+      </w:rPr>
+    </w:lvl>
+    <w:lvl w:ilvl="8">
+      <w:start w:val="1"/>
+      <w:numFmt w:val="decimal"/>
+      <w:lvlText w:val="%1.%2.%3.%4.%5.%6.%7.%8.%9"/>
+      <w:lvlJc w:val="left"/>
+      <w:pPr>
+        <w:ind w:left="7560" w:hanging="1800"/>
+      </w:pPr>
+      <w:rPr>
+        <w:rFonts w:hint="default"/>
+      </w:rPr>
+    </w:lvl>
+  </w:abstractNum>
+  <w:abstractNum w:abstractNumId="10" w15:restartNumberingAfterBreak="0">
     <w:nsid w:val="381D604C"/>
     <w:multiLevelType w:val="multilevel"/>
     <w:tmpl w:val="3E3CD590"/>
@@ -2825,7 +5051,209 @@
       </w:rPr>
     </w:lvl>
   </w:abstractNum>
-  <w:abstractNum w:abstractNumId="7" w15:restartNumberingAfterBreak="0">
+  <w:abstractNum w:abstractNumId="11" w15:restartNumberingAfterBreak="0">
+    <w:nsid w:val="4BC9352B"/>
+    <w:multiLevelType w:val="hybridMultilevel"/>
+    <w:tmpl w:val="7E3086CA"/>
+    <w:lvl w:ilvl="0" w:tplc="1809000F">
+      <w:start w:val="2"/>
+      <w:numFmt w:val="decimal"/>
+      <w:lvlText w:val="%1."/>
+      <w:lvlJc w:val="left"/>
+      <w:pPr>
+        <w:ind w:left="720" w:hanging="360"/>
+      </w:pPr>
+      <w:rPr>
+        <w:rFonts w:hint="default"/>
+      </w:rPr>
+    </w:lvl>
+    <w:lvl w:ilvl="1" w:tplc="18090019" w:tentative="1">
+      <w:start w:val="1"/>
+      <w:numFmt w:val="lowerLetter"/>
+      <w:lvlText w:val="%2."/>
+      <w:lvlJc w:val="left"/>
+      <w:pPr>
+        <w:ind w:left="1440" w:hanging="360"/>
+      </w:pPr>
+    </w:lvl>
+    <w:lvl w:ilvl="2" w:tplc="1809001B" w:tentative="1">
+      <w:start w:val="1"/>
+      <w:numFmt w:val="lowerRoman"/>
+      <w:lvlText w:val="%3."/>
+      <w:lvlJc w:val="right"/>
+      <w:pPr>
+        <w:ind w:left="2160" w:hanging="180"/>
+      </w:pPr>
+    </w:lvl>
+    <w:lvl w:ilvl="3" w:tplc="1809000F" w:tentative="1">
+      <w:start w:val="1"/>
+      <w:numFmt w:val="decimal"/>
+      <w:lvlText w:val="%4."/>
+      <w:lvlJc w:val="left"/>
+      <w:pPr>
+        <w:ind w:left="2880" w:hanging="360"/>
+      </w:pPr>
+    </w:lvl>
+    <w:lvl w:ilvl="4" w:tplc="18090019" w:tentative="1">
+      <w:start w:val="1"/>
+      <w:numFmt w:val="lowerLetter"/>
+      <w:lvlText w:val="%5."/>
+      <w:lvlJc w:val="left"/>
+      <w:pPr>
+        <w:ind w:left="3600" w:hanging="360"/>
+      </w:pPr>
+    </w:lvl>
+    <w:lvl w:ilvl="5" w:tplc="1809001B" w:tentative="1">
+      <w:start w:val="1"/>
+      <w:numFmt w:val="lowerRoman"/>
+      <w:lvlText w:val="%6."/>
+      <w:lvlJc w:val="right"/>
+      <w:pPr>
+        <w:ind w:left="4320" w:hanging="180"/>
+      </w:pPr>
+    </w:lvl>
+    <w:lvl w:ilvl="6" w:tplc="1809000F" w:tentative="1">
+      <w:start w:val="1"/>
+      <w:numFmt w:val="decimal"/>
+      <w:lvlText w:val="%7."/>
+      <w:lvlJc w:val="left"/>
+      <w:pPr>
+        <w:ind w:left="5040" w:hanging="360"/>
+      </w:pPr>
+    </w:lvl>
+    <w:lvl w:ilvl="7" w:tplc="18090019" w:tentative="1">
+      <w:start w:val="1"/>
+      <w:numFmt w:val="lowerLetter"/>
+      <w:lvlText w:val="%8."/>
+      <w:lvlJc w:val="left"/>
+      <w:pPr>
+        <w:ind w:left="5760" w:hanging="360"/>
+      </w:pPr>
+    </w:lvl>
+    <w:lvl w:ilvl="8" w:tplc="1809001B" w:tentative="1">
+      <w:start w:val="1"/>
+      <w:numFmt w:val="lowerRoman"/>
+      <w:lvlText w:val="%9."/>
+      <w:lvlJc w:val="right"/>
+      <w:pPr>
+        <w:ind w:left="6480" w:hanging="180"/>
+      </w:pPr>
+    </w:lvl>
+  </w:abstractNum>
+  <w:abstractNum w:abstractNumId="12" w15:restartNumberingAfterBreak="0">
+    <w:nsid w:val="4F6F1DCE"/>
+    <w:multiLevelType w:val="multilevel"/>
+    <w:tmpl w:val="59020AD6"/>
+    <w:lvl w:ilvl="0">
+      <w:start w:val="2"/>
+      <w:numFmt w:val="decimal"/>
+      <w:lvlText w:val="%1"/>
+      <w:lvlJc w:val="left"/>
+      <w:pPr>
+        <w:ind w:left="574" w:hanging="574"/>
+      </w:pPr>
+      <w:rPr>
+        <w:rFonts w:hint="default"/>
+      </w:rPr>
+    </w:lvl>
+    <w:lvl w:ilvl="1">
+      <w:start w:val="1"/>
+      <w:numFmt w:val="decimal"/>
+      <w:lvlText w:val="%1.%2"/>
+      <w:lvlJc w:val="left"/>
+      <w:pPr>
+        <w:ind w:left="574" w:hanging="574"/>
+      </w:pPr>
+      <w:rPr>
+        <w:rFonts w:hint="default"/>
+      </w:rPr>
+    </w:lvl>
+    <w:lvl w:ilvl="2">
+      <w:start w:val="1"/>
+      <w:numFmt w:val="decimal"/>
+      <w:lvlText w:val="%1.%2.%3"/>
+      <w:lvlJc w:val="left"/>
+      <w:pPr>
+        <w:ind w:left="720" w:hanging="720"/>
+      </w:pPr>
+      <w:rPr>
+        <w:rFonts w:hint="default"/>
+      </w:rPr>
+    </w:lvl>
+    <w:lvl w:ilvl="3">
+      <w:start w:val="1"/>
+      <w:numFmt w:val="decimal"/>
+      <w:lvlText w:val="%1.%2.%3.%4"/>
+      <w:lvlJc w:val="left"/>
+      <w:pPr>
+        <w:ind w:left="1080" w:hanging="1080"/>
+      </w:pPr>
+      <w:rPr>
+        <w:rFonts w:hint="default"/>
+      </w:rPr>
+    </w:lvl>
+    <w:lvl w:ilvl="4">
+      <w:start w:val="1"/>
+      <w:numFmt w:val="decimal"/>
+      <w:lvlText w:val="%1.%2.%3.%4.%5"/>
+      <w:lvlJc w:val="left"/>
+      <w:pPr>
+        <w:ind w:left="1080" w:hanging="1080"/>
+      </w:pPr>
+      <w:rPr>
+        <w:rFonts w:hint="default"/>
+      </w:rPr>
+    </w:lvl>
+    <w:lvl w:ilvl="5">
+      <w:start w:val="1"/>
+      <w:numFmt w:val="decimal"/>
+      <w:lvlText w:val="%1.%2.%3.%4.%5.%6"/>
+      <w:lvlJc w:val="left"/>
+      <w:pPr>
+        <w:ind w:left="1440" w:hanging="1440"/>
+      </w:pPr>
+      <w:rPr>
+        <w:rFonts w:hint="default"/>
+      </w:rPr>
+    </w:lvl>
+    <w:lvl w:ilvl="6">
+      <w:start w:val="1"/>
+      <w:numFmt w:val="decimal"/>
+      <w:lvlText w:val="%1.%2.%3.%4.%5.%6.%7"/>
+      <w:lvlJc w:val="left"/>
+      <w:pPr>
+        <w:ind w:left="1440" w:hanging="1440"/>
+      </w:pPr>
+      <w:rPr>
+        <w:rFonts w:hint="default"/>
+      </w:rPr>
+    </w:lvl>
+    <w:lvl w:ilvl="7">
+      <w:start w:val="1"/>
+      <w:numFmt w:val="decimal"/>
+      <w:lvlText w:val="%1.%2.%3.%4.%5.%6.%7.%8"/>
+      <w:lvlJc w:val="left"/>
+      <w:pPr>
+        <w:ind w:left="1800" w:hanging="1800"/>
+      </w:pPr>
+      <w:rPr>
+        <w:rFonts w:hint="default"/>
+      </w:rPr>
+    </w:lvl>
+    <w:lvl w:ilvl="8">
+      <w:start w:val="1"/>
+      <w:numFmt w:val="decimal"/>
+      <w:lvlText w:val="%1.%2.%3.%4.%5.%6.%7.%8.%9"/>
+      <w:lvlJc w:val="left"/>
+      <w:pPr>
+        <w:ind w:left="2160" w:hanging="2160"/>
+      </w:pPr>
+      <w:rPr>
+        <w:rFonts w:hint="default"/>
+      </w:rPr>
+    </w:lvl>
+  </w:abstractNum>
+  <w:abstractNum w:abstractNumId="13" w15:restartNumberingAfterBreak="0">
     <w:nsid w:val="597475EA"/>
     <w:multiLevelType w:val="multilevel"/>
     <w:tmpl w:val="71961CCA"/>
@@ -2940,7 +5368,7 @@
       </w:rPr>
     </w:lvl>
   </w:abstractNum>
-  <w:abstractNum w:abstractNumId="8" w15:restartNumberingAfterBreak="0">
+  <w:abstractNum w:abstractNumId="14" w15:restartNumberingAfterBreak="0">
     <w:nsid w:val="5C102D6B"/>
     <w:multiLevelType w:val="multilevel"/>
     <w:tmpl w:val="22324308"/>
@@ -3053,32 +5481,166 @@
       </w:rPr>
     </w:lvl>
   </w:abstractNum>
+  <w:abstractNum w:abstractNumId="15" w15:restartNumberingAfterBreak="0">
+    <w:nsid w:val="6E9651C6"/>
+    <w:multiLevelType w:val="multilevel"/>
+    <w:tmpl w:val="E4FE7E24"/>
+    <w:lvl w:ilvl="0">
+      <w:start w:val="2"/>
+      <w:numFmt w:val="decimal"/>
+      <w:lvlText w:val="%1"/>
+      <w:lvlJc w:val="left"/>
+      <w:pPr>
+        <w:ind w:left="480" w:hanging="480"/>
+      </w:pPr>
+      <w:rPr>
+        <w:rFonts w:hint="default"/>
+      </w:rPr>
+    </w:lvl>
+    <w:lvl w:ilvl="1">
+      <w:start w:val="1"/>
+      <w:numFmt w:val="decimal"/>
+      <w:lvlText w:val="%1.%2"/>
+      <w:lvlJc w:val="left"/>
+      <w:pPr>
+        <w:ind w:left="480" w:hanging="480"/>
+      </w:pPr>
+      <w:rPr>
+        <w:rFonts w:hint="default"/>
+      </w:rPr>
+    </w:lvl>
+    <w:lvl w:ilvl="2">
+      <w:start w:val="1"/>
+      <w:numFmt w:val="decimal"/>
+      <w:lvlText w:val="%1.%2.%3"/>
+      <w:lvlJc w:val="left"/>
+      <w:pPr>
+        <w:ind w:left="720" w:hanging="720"/>
+      </w:pPr>
+      <w:rPr>
+        <w:rFonts w:hint="default"/>
+      </w:rPr>
+    </w:lvl>
+    <w:lvl w:ilvl="3">
+      <w:start w:val="1"/>
+      <w:numFmt w:val="decimal"/>
+      <w:lvlText w:val="%1.%2.%3.%4"/>
+      <w:lvlJc w:val="left"/>
+      <w:pPr>
+        <w:ind w:left="720" w:hanging="720"/>
+      </w:pPr>
+      <w:rPr>
+        <w:rFonts w:hint="default"/>
+      </w:rPr>
+    </w:lvl>
+    <w:lvl w:ilvl="4">
+      <w:start w:val="1"/>
+      <w:numFmt w:val="decimal"/>
+      <w:lvlText w:val="%1.%2.%3.%4.%5"/>
+      <w:lvlJc w:val="left"/>
+      <w:pPr>
+        <w:ind w:left="1080" w:hanging="1080"/>
+      </w:pPr>
+      <w:rPr>
+        <w:rFonts w:hint="default"/>
+      </w:rPr>
+    </w:lvl>
+    <w:lvl w:ilvl="5">
+      <w:start w:val="1"/>
+      <w:numFmt w:val="decimal"/>
+      <w:lvlText w:val="%1.%2.%3.%4.%5.%6"/>
+      <w:lvlJc w:val="left"/>
+      <w:pPr>
+        <w:ind w:left="1080" w:hanging="1080"/>
+      </w:pPr>
+      <w:rPr>
+        <w:rFonts w:hint="default"/>
+      </w:rPr>
+    </w:lvl>
+    <w:lvl w:ilvl="6">
+      <w:start w:val="1"/>
+      <w:numFmt w:val="decimal"/>
+      <w:lvlText w:val="%1.%2.%3.%4.%5.%6.%7"/>
+      <w:lvlJc w:val="left"/>
+      <w:pPr>
+        <w:ind w:left="1440" w:hanging="1440"/>
+      </w:pPr>
+      <w:rPr>
+        <w:rFonts w:hint="default"/>
+      </w:rPr>
+    </w:lvl>
+    <w:lvl w:ilvl="7">
+      <w:start w:val="1"/>
+      <w:numFmt w:val="decimal"/>
+      <w:lvlText w:val="%1.%2.%3.%4.%5.%6.%7.%8"/>
+      <w:lvlJc w:val="left"/>
+      <w:pPr>
+        <w:ind w:left="1440" w:hanging="1440"/>
+      </w:pPr>
+      <w:rPr>
+        <w:rFonts w:hint="default"/>
+      </w:rPr>
+    </w:lvl>
+    <w:lvl w:ilvl="8">
+      <w:start w:val="1"/>
+      <w:numFmt w:val="decimal"/>
+      <w:lvlText w:val="%1.%2.%3.%4.%5.%6.%7.%8.%9"/>
+      <w:lvlJc w:val="left"/>
+      <w:pPr>
+        <w:ind w:left="1800" w:hanging="1800"/>
+      </w:pPr>
+      <w:rPr>
+        <w:rFonts w:hint="default"/>
+      </w:rPr>
+    </w:lvl>
+  </w:abstractNum>
   <w:num w:numId="1">
-    <w:abstractNumId w:val="5"/>
+    <w:abstractNumId w:val="8"/>
   </w:num>
   <w:num w:numId="2">
-    <w:abstractNumId w:val="6"/>
+    <w:abstractNumId w:val="10"/>
   </w:num>
   <w:num w:numId="3">
     <w:abstractNumId w:val="0"/>
   </w:num>
   <w:num w:numId="4">
-    <w:abstractNumId w:val="8"/>
+    <w:abstractNumId w:val="14"/>
   </w:num>
   <w:num w:numId="5">
-    <w:abstractNumId w:val="4"/>
+    <w:abstractNumId w:val="6"/>
   </w:num>
   <w:num w:numId="6">
-    <w:abstractNumId w:val="7"/>
+    <w:abstractNumId w:val="13"/>
   </w:num>
   <w:num w:numId="7">
     <w:abstractNumId w:val="1"/>
   </w:num>
   <w:num w:numId="8">
+    <w:abstractNumId w:val="4"/>
+  </w:num>
+  <w:num w:numId="9">
+    <w:abstractNumId w:val="5"/>
+  </w:num>
+  <w:num w:numId="10">
+    <w:abstractNumId w:val="12"/>
+  </w:num>
+  <w:num w:numId="11">
+    <w:abstractNumId w:val="11"/>
+  </w:num>
+  <w:num w:numId="12">
+    <w:abstractNumId w:val="3"/>
+  </w:num>
+  <w:num w:numId="13">
     <w:abstractNumId w:val="2"/>
   </w:num>
-  <w:num w:numId="9">
-    <w:abstractNumId w:val="3"/>
+  <w:num w:numId="14">
+    <w:abstractNumId w:val="15"/>
+  </w:num>
+  <w:num w:numId="15">
+    <w:abstractNumId w:val="9"/>
+  </w:num>
+  <w:num w:numId="16">
+    <w:abstractNumId w:val="7"/>
   </w:num>
 </w:numbering>
 </file>
@@ -3563,6 +6125,90 @@
       <w:contextualSpacing/>
     </w:pPr>
   </w:style>
+  <w:style w:type="character" w:styleId="Hyperlink">
+    <w:name w:val="Hyperlink"/>
+    <w:basedOn w:val="DefaultParagraphFont"/>
+    <w:uiPriority w:val="99"/>
+    <w:unhideWhenUsed/>
+    <w:rsid w:val="008B7A96"/>
+    <w:rPr>
+      <w:color w:val="0563C1" w:themeColor="hyperlink"/>
+      <w:u w:val="single"/>
+    </w:rPr>
+  </w:style>
+  <w:style w:type="character" w:styleId="UnresolvedMention">
+    <w:name w:val="Unresolved Mention"/>
+    <w:basedOn w:val="DefaultParagraphFont"/>
+    <w:uiPriority w:val="99"/>
+    <w:semiHidden/>
+    <w:unhideWhenUsed/>
+    <w:rsid w:val="008B7A96"/>
+    <w:rPr>
+      <w:color w:val="605E5C"/>
+      <w:shd w:val="clear" w:color="auto" w:fill="E1DFDD"/>
+    </w:rPr>
+  </w:style>
+  <w:style w:type="paragraph" w:styleId="TOCHeading">
+    <w:name w:val="TOC Heading"/>
+    <w:basedOn w:val="Heading1"/>
+    <w:next w:val="Normal"/>
+    <w:uiPriority w:val="39"/>
+    <w:unhideWhenUsed/>
+    <w:qFormat/>
+    <w:rsid w:val="002C17BF"/>
+    <w:pPr>
+      <w:outlineLvl w:val="9"/>
+    </w:pPr>
+    <w:rPr>
+      <w:lang w:val="en-US"/>
+    </w:rPr>
+  </w:style>
+  <w:style w:type="paragraph" w:styleId="TOC1">
+    <w:name w:val="toc 1"/>
+    <w:basedOn w:val="Normal"/>
+    <w:next w:val="Normal"/>
+    <w:autoRedefine/>
+    <w:uiPriority w:val="39"/>
+    <w:unhideWhenUsed/>
+    <w:rsid w:val="002C17BF"/>
+    <w:pPr>
+      <w:spacing w:after="100"/>
+    </w:pPr>
+  </w:style>
+  <w:style w:type="paragraph" w:styleId="TOC2">
+    <w:name w:val="toc 2"/>
+    <w:basedOn w:val="Normal"/>
+    <w:next w:val="Normal"/>
+    <w:autoRedefine/>
+    <w:uiPriority w:val="39"/>
+    <w:unhideWhenUsed/>
+    <w:rsid w:val="002C17BF"/>
+    <w:pPr>
+      <w:spacing w:after="100"/>
+      <w:ind w:left="220"/>
+    </w:pPr>
+    <w:rPr>
+      <w:rFonts w:eastAsiaTheme="minorEastAsia" w:cs="Times New Roman"/>
+      <w:lang w:val="en-US"/>
+    </w:rPr>
+  </w:style>
+  <w:style w:type="paragraph" w:styleId="TOC3">
+    <w:name w:val="toc 3"/>
+    <w:basedOn w:val="Normal"/>
+    <w:next w:val="Normal"/>
+    <w:autoRedefine/>
+    <w:uiPriority w:val="39"/>
+    <w:unhideWhenUsed/>
+    <w:rsid w:val="002C17BF"/>
+    <w:pPr>
+      <w:spacing w:after="100"/>
+      <w:ind w:left="440"/>
+    </w:pPr>
+    <w:rPr>
+      <w:rFonts w:eastAsiaTheme="minorEastAsia" w:cs="Times New Roman"/>
+      <w:lang w:val="en-US"/>
+    </w:rPr>
+  </w:style>
 </w:styles>
 </file>
 
@@ -3859,4 +6505,16 @@
     </a:ext>
   </a:extLst>
 </a:theme>
+</file>
+
+<file path=customXml/item1.xml><?xml version="1.0" encoding="utf-8"?>
+<b:Sources xmlns:b="http://schemas.openxmlformats.org/officeDocument/2006/bibliography" xmlns="http://schemas.openxmlformats.org/officeDocument/2006/bibliography" SelectedStyle="\APASixthEditionOfficeOnline.xsl" StyleName="APA" Version="6"/>
+</file>
+
+<file path=customXml/itemProps1.xml><?xml version="1.0" encoding="utf-8"?>
+<ds:datastoreItem xmlns:ds="http://schemas.openxmlformats.org/officeDocument/2006/customXml" ds:itemID="{3897719B-55D5-47FA-8731-803475966D02}">
+  <ds:schemaRefs>
+    <ds:schemaRef ds:uri="http://schemas.openxmlformats.org/officeDocument/2006/bibliography"/>
+  </ds:schemaRefs>
+</ds:datastoreItem>
 </file>
</xml_diff>